<commit_message>
moved figs to supp, updated sat fc fig to bar graph
</commit_message>
<xml_diff>
--- a/manu/AGE-resubmission/manu-v13.docx
+++ b/manu/AGE-resubmission/manu-v13.docx
@@ -552,6 +552,258 @@
     </w:p>
     <w:p>
       <w:pPr>
+        <w:pStyle w:val="LeftRunhead"/>
+        <w:spacing w:line="480" w:lineRule="auto"/>
+        <w:rPr>
+          <w:szCs w:val="24"/>
+        </w:rPr>
+      </w:pPr>
+    </w:p>
+    <w:p>
+      <w:pPr>
+        <w:pStyle w:val="LeftRunhead"/>
+        <w:spacing w:line="480" w:lineRule="auto"/>
+        <w:rPr>
+          <w:szCs w:val="24"/>
+        </w:rPr>
+      </w:pPr>
+    </w:p>
+    <w:p>
+      <w:pPr>
+        <w:pStyle w:val="LeftRunhead"/>
+        <w:spacing w:line="480" w:lineRule="auto"/>
+        <w:rPr>
+          <w:szCs w:val="24"/>
+        </w:rPr>
+      </w:pPr>
+    </w:p>
+    <w:p>
+      <w:pPr>
+        <w:pStyle w:val="LeftRunhead"/>
+        <w:spacing w:line="480" w:lineRule="auto"/>
+        <w:rPr>
+          <w:szCs w:val="24"/>
+        </w:rPr>
+      </w:pPr>
+    </w:p>
+    <w:p>
+      <w:pPr>
+        <w:pStyle w:val="LeftRunhead"/>
+        <w:spacing w:line="480" w:lineRule="auto"/>
+        <w:rPr>
+          <w:szCs w:val="24"/>
+        </w:rPr>
+      </w:pPr>
+    </w:p>
+    <w:p>
+      <w:pPr>
+        <w:pStyle w:val="LeftRunhead"/>
+        <w:spacing w:line="480" w:lineRule="auto"/>
+        <w:rPr>
+          <w:szCs w:val="24"/>
+        </w:rPr>
+      </w:pPr>
+    </w:p>
+    <w:p>
+      <w:pPr>
+        <w:pStyle w:val="LeftRunhead"/>
+        <w:spacing w:line="480" w:lineRule="auto"/>
+        <w:rPr>
+          <w:szCs w:val="24"/>
+        </w:rPr>
+      </w:pPr>
+    </w:p>
+    <w:p>
+      <w:pPr>
+        <w:pStyle w:val="LeftRunhead"/>
+        <w:spacing w:line="480" w:lineRule="auto"/>
+        <w:rPr>
+          <w:szCs w:val="24"/>
+        </w:rPr>
+      </w:pPr>
+    </w:p>
+    <w:p>
+      <w:pPr>
+        <w:pStyle w:val="LeftRunhead"/>
+        <w:spacing w:line="480" w:lineRule="auto"/>
+        <w:rPr>
+          <w:szCs w:val="24"/>
+        </w:rPr>
+      </w:pPr>
+    </w:p>
+    <w:p>
+      <w:pPr>
+        <w:pStyle w:val="LeftRunhead"/>
+        <w:spacing w:line="480" w:lineRule="auto"/>
+        <w:rPr>
+          <w:szCs w:val="24"/>
+        </w:rPr>
+      </w:pPr>
+    </w:p>
+    <w:p>
+      <w:pPr>
+        <w:pStyle w:val="LeftRunhead"/>
+        <w:spacing w:line="480" w:lineRule="auto"/>
+        <w:rPr>
+          <w:szCs w:val="24"/>
+        </w:rPr>
+      </w:pPr>
+    </w:p>
+    <w:p>
+      <w:pPr>
+        <w:pStyle w:val="LeftRunhead"/>
+        <w:spacing w:line="480" w:lineRule="auto"/>
+        <w:rPr>
+          <w:szCs w:val="24"/>
+        </w:rPr>
+      </w:pPr>
+    </w:p>
+    <w:p>
+      <w:pPr>
+        <w:pStyle w:val="LeftRunhead"/>
+        <w:spacing w:line="480" w:lineRule="auto"/>
+        <w:rPr>
+          <w:szCs w:val="24"/>
+        </w:rPr>
+      </w:pPr>
+    </w:p>
+    <w:p>
+      <w:pPr>
+        <w:pStyle w:val="LeftRunhead"/>
+        <w:spacing w:line="480" w:lineRule="auto"/>
+        <w:rPr>
+          <w:szCs w:val="24"/>
+        </w:rPr>
+      </w:pPr>
+    </w:p>
+    <w:p>
+      <w:pPr>
+        <w:pStyle w:val="LeftRunhead"/>
+        <w:spacing w:line="480" w:lineRule="auto"/>
+        <w:rPr>
+          <w:szCs w:val="24"/>
+        </w:rPr>
+      </w:pPr>
+    </w:p>
+    <w:p>
+      <w:pPr>
+        <w:pStyle w:val="LeftRunhead"/>
+        <w:spacing w:line="480" w:lineRule="auto"/>
+        <w:rPr>
+          <w:szCs w:val="24"/>
+        </w:rPr>
+      </w:pPr>
+    </w:p>
+    <w:p>
+      <w:pPr>
+        <w:pStyle w:val="LeftRunhead"/>
+        <w:spacing w:line="480" w:lineRule="auto"/>
+        <w:rPr>
+          <w:szCs w:val="24"/>
+        </w:rPr>
+      </w:pPr>
+    </w:p>
+    <w:p>
+      <w:pPr>
+        <w:pStyle w:val="LeftRunhead"/>
+        <w:spacing w:line="480" w:lineRule="auto"/>
+        <w:rPr>
+          <w:szCs w:val="24"/>
+        </w:rPr>
+      </w:pPr>
+    </w:p>
+    <w:p>
+      <w:pPr>
+        <w:pStyle w:val="LeftRunhead"/>
+        <w:spacing w:line="480" w:lineRule="auto"/>
+        <w:rPr>
+          <w:szCs w:val="24"/>
+        </w:rPr>
+      </w:pPr>
+    </w:p>
+    <w:p>
+      <w:pPr>
+        <w:pStyle w:val="LeftRunhead"/>
+        <w:spacing w:line="480" w:lineRule="auto"/>
+        <w:rPr>
+          <w:szCs w:val="24"/>
+        </w:rPr>
+      </w:pPr>
+    </w:p>
+    <w:p>
+      <w:pPr>
+        <w:pStyle w:val="LeftRunhead"/>
+        <w:spacing w:line="480" w:lineRule="auto"/>
+        <w:rPr>
+          <w:szCs w:val="24"/>
+        </w:rPr>
+      </w:pPr>
+    </w:p>
+    <w:p>
+      <w:pPr>
+        <w:pStyle w:val="LeftRunhead"/>
+        <w:spacing w:line="480" w:lineRule="auto"/>
+        <w:rPr>
+          <w:szCs w:val="24"/>
+        </w:rPr>
+      </w:pPr>
+    </w:p>
+    <w:p>
+      <w:pPr>
+        <w:pStyle w:val="LeftRunhead"/>
+        <w:spacing w:line="480" w:lineRule="auto"/>
+        <w:rPr>
+          <w:szCs w:val="24"/>
+        </w:rPr>
+      </w:pPr>
+    </w:p>
+    <w:p>
+      <w:pPr>
+        <w:pStyle w:val="LeftRunhead"/>
+        <w:spacing w:line="480" w:lineRule="auto"/>
+        <w:rPr>
+          <w:szCs w:val="24"/>
+        </w:rPr>
+      </w:pPr>
+    </w:p>
+    <w:p>
+      <w:pPr>
+        <w:pStyle w:val="LeftRunhead"/>
+        <w:spacing w:line="480" w:lineRule="auto"/>
+        <w:rPr>
+          <w:szCs w:val="24"/>
+        </w:rPr>
+      </w:pPr>
+    </w:p>
+    <w:p>
+      <w:pPr>
+        <w:pStyle w:val="LeftRunhead"/>
+        <w:spacing w:line="480" w:lineRule="auto"/>
+        <w:rPr>
+          <w:szCs w:val="24"/>
+        </w:rPr>
+      </w:pPr>
+    </w:p>
+    <w:p>
+      <w:pPr>
+        <w:pStyle w:val="LeftRunhead"/>
+        <w:spacing w:line="480" w:lineRule="auto"/>
+        <w:rPr>
+          <w:szCs w:val="24"/>
+        </w:rPr>
+      </w:pPr>
+    </w:p>
+    <w:p>
+      <w:pPr>
+        <w:pStyle w:val="LeftRunhead"/>
+        <w:spacing w:line="480" w:lineRule="auto"/>
+        <w:rPr>
+          <w:szCs w:val="24"/>
+        </w:rPr>
+      </w:pPr>
+    </w:p>
+    <w:p>
+      <w:pPr>
         <w:pStyle w:val="AbstractTitle"/>
         <w:spacing w:line="480" w:lineRule="auto"/>
         <w:rPr>
@@ -564,7 +816,6 @@
           <w:sz w:val="24"/>
           <w:szCs w:val="24"/>
         </w:rPr>
-        <w:lastRenderedPageBreak/>
         <w:t>Abstract</w:t>
       </w:r>
     </w:p>
@@ -835,184 +1086,7 @@
           <w:sz w:val="24"/>
           <w:szCs w:val="24"/>
         </w:rPr>
-        <w:t>diameter soil samples from a 10-18 cm depth increment shortly after cash crop planting in the spring of 2019. We measured the volumetric soil water content at saturation and matric potentials of -</w:t>
-      </w:r>
-      <w:r>
-        <w:rPr>
-          <w:rFonts w:ascii="Times New Roman" w:eastAsia="Times New Roman" w:hAnsi="Times New Roman" w:cs="Times New Roman"/>
-          <w:sz w:val="24"/>
-          <w:szCs w:val="24"/>
-        </w:rPr>
-        <w:t>3.8</w:t>
-      </w:r>
-      <w:r>
-        <w:rPr>
-          <w:rFonts w:ascii="Times New Roman" w:eastAsia="Times New Roman" w:hAnsi="Times New Roman" w:cs="Times New Roman"/>
-          <w:sz w:val="24"/>
-          <w:szCs w:val="24"/>
-        </w:rPr>
-        <w:t xml:space="preserve">, -10, -25, -50, -100, -200 and -500 </w:t>
-      </w:r>
-      <w:r>
-        <w:rPr>
-          <w:rFonts w:ascii="Times New Roman" w:eastAsia="Times New Roman" w:hAnsi="Times New Roman" w:cs="Times New Roman"/>
-          <w:sz w:val="24"/>
-          <w:szCs w:val="24"/>
-        </w:rPr>
-        <w:t>cmH2O</w:t>
-      </w:r>
-      <w:r>
-        <w:rPr>
-          <w:rFonts w:ascii="Times New Roman" w:eastAsia="Times New Roman" w:hAnsi="Times New Roman" w:cs="Times New Roman"/>
-          <w:sz w:val="24"/>
-          <w:szCs w:val="24"/>
-        </w:rPr>
-        <w:t>. Additionally, we measured organic matter</w:t>
-      </w:r>
-      <w:r>
-        <w:rPr>
-          <w:rFonts w:ascii="Times New Roman" w:eastAsia="Times New Roman" w:hAnsi="Times New Roman" w:cs="Times New Roman"/>
-          <w:sz w:val="24"/>
-          <w:szCs w:val="24"/>
-        </w:rPr>
-        <w:t xml:space="preserve">, </w:t>
-      </w:r>
-      <w:r>
-        <w:rPr>
-          <w:rFonts w:ascii="Times New Roman" w:eastAsia="Times New Roman" w:hAnsi="Times New Roman" w:cs="Times New Roman"/>
-          <w:sz w:val="24"/>
-          <w:szCs w:val="24"/>
-        </w:rPr>
-        <w:t>soil texture</w:t>
-      </w:r>
-      <w:r>
-        <w:rPr>
-          <w:rFonts w:ascii="Times New Roman" w:eastAsia="Times New Roman" w:hAnsi="Times New Roman" w:cs="Times New Roman"/>
-          <w:sz w:val="24"/>
-          <w:szCs w:val="24"/>
-        </w:rPr>
-        <w:t>, and bulk densities</w:t>
-      </w:r>
-      <w:r>
-        <w:rPr>
-          <w:rFonts w:ascii="Times New Roman" w:eastAsia="Times New Roman" w:hAnsi="Times New Roman" w:cs="Times New Roman"/>
-          <w:sz w:val="24"/>
-          <w:szCs w:val="24"/>
-        </w:rPr>
-        <w:t xml:space="preserve"> of the samples. Pore-size distribution indices and air-entry potentials were estimated from non-linear model</w:t>
-      </w:r>
-      <w:r>
-        <w:rPr>
-          <w:rFonts w:ascii="Times New Roman" w:eastAsia="Times New Roman" w:hAnsi="Times New Roman" w:cs="Times New Roman"/>
-          <w:sz w:val="24"/>
-          <w:szCs w:val="24"/>
-        </w:rPr>
-        <w:t>s fit</w:t>
-      </w:r>
-      <w:r>
-        <w:rPr>
-          <w:rFonts w:ascii="Times New Roman" w:eastAsia="Times New Roman" w:hAnsi="Times New Roman" w:cs="Times New Roman"/>
-          <w:sz w:val="24"/>
-          <w:szCs w:val="24"/>
-        </w:rPr>
-        <w:t xml:space="preserve"> to the soil water retention curves</w:t>
-      </w:r>
-      <w:r>
-        <w:rPr>
-          <w:rFonts w:ascii="Times New Roman" w:eastAsia="Times New Roman" w:hAnsi="Times New Roman" w:cs="Times New Roman"/>
-          <w:sz w:val="24"/>
-          <w:szCs w:val="24"/>
-        </w:rPr>
-        <w:t>, and percent macropores (&gt;30 um) w</w:t>
-      </w:r>
-      <w:r>
-        <w:rPr>
-          <w:rFonts w:ascii="Times New Roman" w:eastAsia="Times New Roman" w:hAnsi="Times New Roman" w:cs="Times New Roman"/>
-          <w:sz w:val="24"/>
-          <w:szCs w:val="24"/>
-        </w:rPr>
-        <w:t>as</w:t>
-      </w:r>
-      <w:r>
-        <w:rPr>
-          <w:rFonts w:ascii="Times New Roman" w:eastAsia="Times New Roman" w:hAnsi="Times New Roman" w:cs="Times New Roman"/>
-          <w:sz w:val="24"/>
-          <w:szCs w:val="24"/>
-        </w:rPr>
-        <w:t xml:space="preserve"> estimated </w:t>
-      </w:r>
-      <w:r>
-        <w:rPr>
-          <w:rFonts w:ascii="Times New Roman" w:eastAsia="Times New Roman" w:hAnsi="Times New Roman" w:cs="Times New Roman"/>
-          <w:sz w:val="24"/>
-          <w:szCs w:val="24"/>
-        </w:rPr>
-        <w:t xml:space="preserve">from the </w:t>
-      </w:r>
-      <w:r>
-        <w:rPr>
-          <w:rFonts w:ascii="Times New Roman" w:eastAsia="Times New Roman" w:hAnsi="Times New Roman" w:cs="Times New Roman"/>
-          <w:sz w:val="24"/>
-          <w:szCs w:val="24"/>
-        </w:rPr>
-        <w:t>capillary rise equation</w:t>
-      </w:r>
-      <w:r>
-        <w:rPr>
-          <w:rFonts w:ascii="Times New Roman" w:eastAsia="Times New Roman" w:hAnsi="Times New Roman" w:cs="Times New Roman"/>
-          <w:sz w:val="24"/>
-          <w:szCs w:val="24"/>
-        </w:rPr>
-        <w:t>. Water contents at saturation and at field capacity (</w:t>
-      </w:r>
-      <w:r>
-        <w:rPr>
-          <w:rFonts w:ascii="Times New Roman" w:eastAsia="Times New Roman" w:hAnsi="Times New Roman" w:cs="Times New Roman"/>
-          <w:sz w:val="24"/>
-          <w:szCs w:val="24"/>
-        </w:rPr>
-        <w:t xml:space="preserve">0 and </w:t>
-      </w:r>
-      <w:r>
-        <w:rPr>
-          <w:rFonts w:ascii="Times New Roman" w:eastAsia="Times New Roman" w:hAnsi="Times New Roman" w:cs="Times New Roman"/>
-          <w:sz w:val="24"/>
-          <w:szCs w:val="24"/>
-        </w:rPr>
-        <w:t>-100 cm</w:t>
-      </w:r>
-      <w:r>
-        <w:rPr>
-          <w:rFonts w:ascii="Times New Roman" w:eastAsia="Times New Roman" w:hAnsi="Times New Roman" w:cs="Times New Roman"/>
-          <w:sz w:val="24"/>
-          <w:szCs w:val="24"/>
-        </w:rPr>
-        <w:t>H</w:t>
-      </w:r>
-      <w:r>
-        <w:rPr>
-          <w:rFonts w:ascii="Times New Roman" w:eastAsia="Times New Roman" w:hAnsi="Times New Roman" w:cs="Times New Roman"/>
-          <w:sz w:val="24"/>
-          <w:szCs w:val="24"/>
-          <w:vertAlign w:val="subscript"/>
-        </w:rPr>
-        <w:t>2</w:t>
-      </w:r>
-      <w:r>
-        <w:rPr>
-          <w:rFonts w:ascii="Times New Roman" w:eastAsia="Times New Roman" w:hAnsi="Times New Roman" w:cs="Times New Roman"/>
-          <w:sz w:val="24"/>
-          <w:szCs w:val="24"/>
-        </w:rPr>
-        <w:t>O, respectively</w:t>
-      </w:r>
-      <w:r>
-        <w:rPr>
-          <w:rFonts w:ascii="Times New Roman" w:eastAsia="Times New Roman" w:hAnsi="Times New Roman" w:cs="Times New Roman"/>
-          <w:sz w:val="24"/>
-          <w:szCs w:val="24"/>
-        </w:rPr>
-        <w:t>) were taken directly from the data. Neither pore-size distribution nor air-entry potential (model</w:t>
+        <w:t xml:space="preserve">diameter soil samples from a </w:t>
       </w:r>
       <w:r>
         <w:rPr>
@@ -1021,7 +1095,7 @@
           <w:sz w:val="24"/>
           <w:szCs w:val="24"/>
         </w:rPr>
-        <w:t>ed</w:t>
+        <w:t xml:space="preserve">10-18 cm depth shortly </w:t>
       </w:r>
       <w:r>
         <w:rPr>
@@ -1029,7 +1103,7 @@
           <w:sz w:val="24"/>
           <w:szCs w:val="24"/>
         </w:rPr>
-        <w:t xml:space="preserve"> parameters) were affected by CC</w:t>
+        <w:t>after cash crop planting in the spring of 2019. We measured the volumetric soil water content at saturation and matric potentials of -</w:t>
       </w:r>
       <w:r>
         <w:rPr>
@@ -1037,7 +1111,7 @@
           <w:sz w:val="24"/>
           <w:szCs w:val="24"/>
         </w:rPr>
-        <w:t>s</w:t>
+        <w:t>3.8</w:t>
       </w:r>
       <w:r>
         <w:rPr>
@@ -1045,7 +1119,7 @@
           <w:sz w:val="24"/>
           <w:szCs w:val="24"/>
         </w:rPr>
-        <w:t>. At th</w:t>
+        <w:t xml:space="preserve">, -10, -25, -50, -100, -200 and -500 </w:t>
       </w:r>
       <w:r>
         <w:rPr>
@@ -1053,7 +1127,7 @@
           <w:sz w:val="24"/>
           <w:szCs w:val="24"/>
         </w:rPr>
-        <w:t>e</w:t>
+        <w:t>cmH2O</w:t>
       </w:r>
       <w:r>
         <w:rPr>
@@ -1061,7 +1135,7 @@
           <w:sz w:val="24"/>
           <w:szCs w:val="24"/>
         </w:rPr>
-        <w:t xml:space="preserve"> depth</w:t>
+        <w:t>. Additionally, we measured organic matter</w:t>
       </w:r>
       <w:r>
         <w:rPr>
@@ -1069,7 +1143,7 @@
           <w:sz w:val="24"/>
           <w:szCs w:val="24"/>
         </w:rPr>
-        <w:t xml:space="preserve"> sampled</w:t>
+        <w:t xml:space="preserve">, </w:t>
       </w:r>
       <w:r>
         <w:rPr>
@@ -1077,7 +1151,7 @@
           <w:sz w:val="24"/>
           <w:szCs w:val="24"/>
         </w:rPr>
-        <w:t xml:space="preserve">, </w:t>
+        <w:t>soil texture</w:t>
       </w:r>
       <w:r>
         <w:rPr>
@@ -1085,7 +1159,7 @@
           <w:sz w:val="24"/>
           <w:szCs w:val="24"/>
         </w:rPr>
-        <w:t>CCs</w:t>
+        <w:t>, and bulk densities</w:t>
       </w:r>
       <w:r>
         <w:rPr>
@@ -1093,7 +1167,7 @@
           <w:sz w:val="24"/>
           <w:szCs w:val="24"/>
         </w:rPr>
-        <w:t xml:space="preserve"> did not meaningfully affect bulk density or water contents at saturation at any trial</w:t>
+        <w:t xml:space="preserve"> of the samples. Pore-size distribution indices and air-entry potentials were estimated from non-linear model</w:t>
       </w:r>
       <w:r>
         <w:rPr>
@@ -1101,7 +1175,7 @@
           <w:sz w:val="24"/>
           <w:szCs w:val="24"/>
         </w:rPr>
-        <w:t>, nor did CCs increase the percent</w:t>
+        <w:t>s fit</w:t>
       </w:r>
       <w:r>
         <w:rPr>
@@ -1109,7 +1183,7 @@
           <w:sz w:val="24"/>
           <w:szCs w:val="24"/>
         </w:rPr>
-        <w:t>age of</w:t>
+        <w:t xml:space="preserve"> to the soil water retention curves</w:t>
       </w:r>
       <w:r>
         <w:rPr>
@@ -1117,7 +1191,7 @@
           <w:sz w:val="24"/>
           <w:szCs w:val="24"/>
         </w:rPr>
-        <w:t xml:space="preserve"> macropores</w:t>
+        <w:t>, and percent macropores (&gt;30 um) w</w:t>
       </w:r>
       <w:r>
         <w:rPr>
@@ -1125,7 +1199,7 @@
           <w:sz w:val="24"/>
           <w:szCs w:val="24"/>
         </w:rPr>
-        <w:t>. At two trials, soil wat</w:t>
+        <w:t>as</w:t>
       </w:r>
       <w:r>
         <w:rPr>
@@ -1133,7 +1207,7 @@
           <w:sz w:val="24"/>
           <w:szCs w:val="24"/>
         </w:rPr>
-        <w:t>er content at field capacity</w:t>
+        <w:t xml:space="preserve"> estimated </w:t>
       </w:r>
       <w:r>
         <w:rPr>
@@ -1141,7 +1215,7 @@
           <w:sz w:val="24"/>
           <w:szCs w:val="24"/>
         </w:rPr>
-        <w:t xml:space="preserve"> increased </w:t>
+        <w:t xml:space="preserve">from the </w:t>
       </w:r>
       <w:r>
         <w:rPr>
@@ -1149,7 +1223,7 @@
           <w:sz w:val="24"/>
           <w:szCs w:val="24"/>
         </w:rPr>
-        <w:t xml:space="preserve">with CCs </w:t>
+        <w:t xml:space="preserve">capillary rise </w:t>
       </w:r>
       <w:r>
         <w:rPr>
@@ -1157,7 +1231,8 @@
           <w:sz w:val="24"/>
           <w:szCs w:val="24"/>
         </w:rPr>
-        <w:t>b</w:t>
+        <w:lastRenderedPageBreak/>
+        <w:t>equation</w:t>
       </w:r>
       <w:r>
         <w:rPr>
@@ -1165,7 +1240,7 @@
           <w:sz w:val="24"/>
           <w:szCs w:val="24"/>
         </w:rPr>
-        <w:t xml:space="preserve">y </w:t>
+        <w:t>. Water contents at saturation and at field capacity (</w:t>
       </w:r>
       <w:r>
         <w:rPr>
@@ -1173,7 +1248,48 @@
           <w:sz w:val="24"/>
           <w:szCs w:val="24"/>
         </w:rPr>
-        <w:t>2.5</w:t>
+        <w:t xml:space="preserve">0 and </w:t>
+      </w:r>
+      <w:r>
+        <w:rPr>
+          <w:rFonts w:ascii="Times New Roman" w:eastAsia="Times New Roman" w:hAnsi="Times New Roman" w:cs="Times New Roman"/>
+          <w:sz w:val="24"/>
+          <w:szCs w:val="24"/>
+        </w:rPr>
+        <w:t>-100 cm</w:t>
+      </w:r>
+      <w:r>
+        <w:rPr>
+          <w:rFonts w:ascii="Times New Roman" w:eastAsia="Times New Roman" w:hAnsi="Times New Roman" w:cs="Times New Roman"/>
+          <w:sz w:val="24"/>
+          <w:szCs w:val="24"/>
+        </w:rPr>
+        <w:t>H</w:t>
+      </w:r>
+      <w:r>
+        <w:rPr>
+          <w:rFonts w:ascii="Times New Roman" w:eastAsia="Times New Roman" w:hAnsi="Times New Roman" w:cs="Times New Roman"/>
+          <w:sz w:val="24"/>
+          <w:szCs w:val="24"/>
+          <w:vertAlign w:val="subscript"/>
+        </w:rPr>
+        <w:t>2</w:t>
+      </w:r>
+      <w:r>
+        <w:rPr>
+          <w:rFonts w:ascii="Times New Roman" w:eastAsia="Times New Roman" w:hAnsi="Times New Roman" w:cs="Times New Roman"/>
+          <w:sz w:val="24"/>
+          <w:szCs w:val="24"/>
+        </w:rPr>
+        <w:t>O, respectively</w:t>
+      </w:r>
+      <w:r>
+        <w:rPr>
+          <w:rFonts w:ascii="Times New Roman" w:eastAsia="Times New Roman" w:hAnsi="Times New Roman" w:cs="Times New Roman"/>
+          <w:sz w:val="24"/>
+          <w:szCs w:val="24"/>
+        </w:rPr>
+        <w:t>) were taken directly from the data. Neither pore-size distribution nor air-entry potential (model</w:t>
       </w:r>
       <w:r>
         <w:rPr>
@@ -1182,7 +1298,7 @@
           <w:sz w:val="24"/>
           <w:szCs w:val="24"/>
         </w:rPr>
-        <w:t>vol</w:t>
+        <w:t>ed</w:t>
       </w:r>
       <w:r>
         <w:rPr>
@@ -1190,17 +1306,154 @@
           <w:sz w:val="24"/>
           <w:szCs w:val="24"/>
         </w:rPr>
-        <w:t xml:space="preserve">% (SE: </w:t>
-      </w:r>
+        <w:t xml:space="preserve"> parameters) were affected by CC</w:t>
+      </w:r>
+      <w:r>
+        <w:rPr>
+          <w:rFonts w:ascii="Times New Roman" w:eastAsia="Times New Roman" w:hAnsi="Times New Roman" w:cs="Times New Roman"/>
+          <w:sz w:val="24"/>
+          <w:szCs w:val="24"/>
+        </w:rPr>
+        <w:t>s</w:t>
+      </w:r>
+      <w:r>
+        <w:rPr>
+          <w:rFonts w:ascii="Times New Roman" w:eastAsia="Times New Roman" w:hAnsi="Times New Roman" w:cs="Times New Roman"/>
+          <w:sz w:val="24"/>
+          <w:szCs w:val="24"/>
+        </w:rPr>
+        <w:t>. At th</w:t>
+      </w:r>
+      <w:r>
+        <w:rPr>
+          <w:rFonts w:ascii="Times New Roman" w:eastAsia="Times New Roman" w:hAnsi="Times New Roman" w:cs="Times New Roman"/>
+          <w:sz w:val="24"/>
+          <w:szCs w:val="24"/>
+        </w:rPr>
+        <w:t>e</w:t>
+      </w:r>
+      <w:r>
+        <w:rPr>
+          <w:rFonts w:ascii="Times New Roman" w:eastAsia="Times New Roman" w:hAnsi="Times New Roman" w:cs="Times New Roman"/>
+          <w:sz w:val="24"/>
+          <w:szCs w:val="24"/>
+        </w:rPr>
+        <w:t xml:space="preserve"> depth</w:t>
+      </w:r>
+      <w:r>
+        <w:rPr>
+          <w:rFonts w:ascii="Times New Roman" w:eastAsia="Times New Roman" w:hAnsi="Times New Roman" w:cs="Times New Roman"/>
+          <w:sz w:val="24"/>
+          <w:szCs w:val="24"/>
+        </w:rPr>
+        <w:t xml:space="preserve"> sampled</w:t>
+      </w:r>
+      <w:r>
+        <w:rPr>
+          <w:rFonts w:ascii="Times New Roman" w:eastAsia="Times New Roman" w:hAnsi="Times New Roman" w:cs="Times New Roman"/>
+          <w:sz w:val="24"/>
+          <w:szCs w:val="24"/>
+        </w:rPr>
+        <w:t xml:space="preserve">, </w:t>
+      </w:r>
+      <w:r>
+        <w:rPr>
+          <w:rFonts w:ascii="Times New Roman" w:eastAsia="Times New Roman" w:hAnsi="Times New Roman" w:cs="Times New Roman"/>
+          <w:sz w:val="24"/>
+          <w:szCs w:val="24"/>
+        </w:rPr>
+        <w:t>CCs</w:t>
+      </w:r>
+      <w:r>
+        <w:rPr>
+          <w:rFonts w:ascii="Times New Roman" w:eastAsia="Times New Roman" w:hAnsi="Times New Roman" w:cs="Times New Roman"/>
+          <w:sz w:val="24"/>
+          <w:szCs w:val="24"/>
+        </w:rPr>
+        <w:t xml:space="preserve"> did not meaningfully affect bulk density or water contents at saturation at any trial</w:t>
+      </w:r>
+      <w:r>
+        <w:rPr>
+          <w:rFonts w:ascii="Times New Roman" w:eastAsia="Times New Roman" w:hAnsi="Times New Roman" w:cs="Times New Roman"/>
+          <w:sz w:val="24"/>
+          <w:szCs w:val="24"/>
+        </w:rPr>
+        <w:t>, nor did CCs increase the percent</w:t>
+      </w:r>
+      <w:r>
+        <w:rPr>
+          <w:rFonts w:ascii="Times New Roman" w:eastAsia="Times New Roman" w:hAnsi="Times New Roman" w:cs="Times New Roman"/>
+          <w:sz w:val="24"/>
+          <w:szCs w:val="24"/>
+        </w:rPr>
+        <w:t>age of</w:t>
+      </w:r>
+      <w:r>
+        <w:rPr>
+          <w:rFonts w:ascii="Times New Roman" w:eastAsia="Times New Roman" w:hAnsi="Times New Roman" w:cs="Times New Roman"/>
+          <w:sz w:val="24"/>
+          <w:szCs w:val="24"/>
+        </w:rPr>
+        <w:t xml:space="preserve"> macropores</w:t>
+      </w:r>
+      <w:r>
+        <w:rPr>
+          <w:rFonts w:ascii="Times New Roman" w:eastAsia="Times New Roman" w:hAnsi="Times New Roman" w:cs="Times New Roman"/>
+          <w:sz w:val="24"/>
+          <w:szCs w:val="24"/>
+        </w:rPr>
+        <w:t>. At two trials, soil wat</w:t>
+      </w:r>
+      <w:r>
+        <w:rPr>
+          <w:rFonts w:ascii="Times New Roman" w:eastAsia="Times New Roman" w:hAnsi="Times New Roman" w:cs="Times New Roman"/>
+          <w:sz w:val="24"/>
+          <w:szCs w:val="24"/>
+        </w:rPr>
+        <w:t>er content at field capacity</w:t>
+      </w:r>
+      <w:r>
+        <w:rPr>
+          <w:rFonts w:ascii="Times New Roman" w:eastAsia="Times New Roman" w:hAnsi="Times New Roman" w:cs="Times New Roman"/>
+          <w:sz w:val="24"/>
+          <w:szCs w:val="24"/>
+        </w:rPr>
+        <w:t xml:space="preserve"> </w:t>
+      </w:r>
+      <w:r>
+        <w:rPr>
+          <w:rFonts w:ascii="Times New Roman" w:eastAsia="Times New Roman" w:hAnsi="Times New Roman" w:cs="Times New Roman"/>
+          <w:sz w:val="24"/>
+          <w:szCs w:val="24"/>
+        </w:rPr>
+        <w:t>in the CC treatments was</w:t>
+      </w:r>
+      <w:r>
+        <w:rPr>
+          <w:rFonts w:ascii="Times New Roman" w:eastAsia="Times New Roman" w:hAnsi="Times New Roman" w:cs="Times New Roman"/>
+          <w:sz w:val="24"/>
+          <w:szCs w:val="24"/>
+        </w:rPr>
+        <w:t xml:space="preserve"> </w:t>
+      </w:r>
+      <w:r>
+        <w:rPr>
+          <w:rFonts w:ascii="Times New Roman" w:eastAsia="Times New Roman" w:hAnsi="Times New Roman" w:cs="Times New Roman"/>
+          <w:sz w:val="24"/>
+          <w:szCs w:val="24"/>
+        </w:rPr>
+        <w:t>2.5</w:t>
+      </w:r>
+      <w:r>
+        <w:rPr>
+          <w:rFonts w:ascii="Times New Roman" w:eastAsia="Times New Roman" w:hAnsi="Times New Roman" w:cs="Times New Roman"/>
+          <w:sz w:val="24"/>
+          <w:szCs w:val="24"/>
+        </w:rPr>
+        <w:t xml:space="preserve"> </w:t>
+      </w:r>
+      <w:proofErr w:type="spellStart"/>
       <w:proofErr w:type="gramStart"/>
-      <w:r>
-        <w:rPr>
-          <w:rFonts w:ascii="Times New Roman" w:eastAsia="Times New Roman" w:hAnsi="Times New Roman" w:cs="Times New Roman"/>
-          <w:sz w:val="24"/>
-          <w:szCs w:val="24"/>
-        </w:rPr>
-        <w:t>1.2</w:t>
-      </w:r>
       <w:r>
         <w:rPr>
           <w:rFonts w:ascii="Times New Roman" w:eastAsia="Times New Roman" w:hAnsi="Times New Roman" w:cs="Times New Roman"/>
@@ -1210,6 +1463,7 @@
         </w:rPr>
         <w:t>vol</w:t>
       </w:r>
+      <w:proofErr w:type="spellEnd"/>
       <w:r>
         <w:rPr>
           <w:rFonts w:ascii="Times New Roman" w:eastAsia="Times New Roman" w:hAnsi="Times New Roman" w:cs="Times New Roman"/>
@@ -1225,7 +1479,7 @@
           <w:sz w:val="24"/>
           <w:szCs w:val="24"/>
         </w:rPr>
-        <w:t xml:space="preserve">) and </w:t>
+        <w:t xml:space="preserve"> (SE: </w:t>
       </w:r>
       <w:r>
         <w:rPr>
@@ -1233,8 +1487,33 @@
           <w:sz w:val="24"/>
           <w:szCs w:val="24"/>
         </w:rPr>
+        <w:t>1.2</w:t>
+      </w:r>
+      <w:r>
+        <w:rPr>
+          <w:rFonts w:ascii="Times New Roman" w:eastAsia="Times New Roman" w:hAnsi="Times New Roman" w:cs="Times New Roman"/>
+          <w:sz w:val="24"/>
+          <w:szCs w:val="24"/>
+        </w:rPr>
+        <w:t xml:space="preserve">%) and </w:t>
+      </w:r>
+      <w:r>
+        <w:rPr>
+          <w:rFonts w:ascii="Times New Roman" w:eastAsia="Times New Roman" w:hAnsi="Times New Roman" w:cs="Times New Roman"/>
+          <w:sz w:val="24"/>
+          <w:szCs w:val="24"/>
+        </w:rPr>
         <w:t>2.4</w:t>
       </w:r>
+      <w:r>
+        <w:rPr>
+          <w:rFonts w:ascii="Times New Roman" w:eastAsia="Times New Roman" w:hAnsi="Times New Roman" w:cs="Times New Roman"/>
+          <w:sz w:val="24"/>
+          <w:szCs w:val="24"/>
+        </w:rPr>
+        <w:t xml:space="preserve"> </w:t>
+      </w:r>
+      <w:proofErr w:type="spellStart"/>
       <w:r>
         <w:rPr>
           <w:rFonts w:ascii="Times New Roman" w:eastAsia="Times New Roman" w:hAnsi="Times New Roman" w:cs="Times New Roman"/>
@@ -1244,6 +1523,7 @@
         </w:rPr>
         <w:t>vol</w:t>
       </w:r>
+      <w:proofErr w:type="spellEnd"/>
       <w:r>
         <w:rPr>
           <w:rFonts w:ascii="Times New Roman" w:eastAsia="Times New Roman" w:hAnsi="Times New Roman" w:cs="Times New Roman"/>
@@ -1267,6 +1547,30 @@
           <w:szCs w:val="24"/>
         </w:rPr>
         <w:t>1.3</w:t>
+      </w:r>
+      <w:r>
+        <w:rPr>
+          <w:rFonts w:ascii="Times New Roman" w:eastAsia="Times New Roman" w:hAnsi="Times New Roman" w:cs="Times New Roman"/>
+          <w:sz w:val="24"/>
+          <w:szCs w:val="24"/>
+        </w:rPr>
+        <w:t xml:space="preserve">%) higher, </w:t>
+      </w:r>
+      <w:r>
+        <w:rPr>
+          <w:rFonts w:ascii="Times New Roman" w:eastAsia="Times New Roman" w:hAnsi="Times New Roman" w:cs="Times New Roman"/>
+          <w:sz w:val="24"/>
+          <w:szCs w:val="24"/>
+        </w:rPr>
+        <w:t>respectively</w:t>
+      </w:r>
+      <w:r>
+        <w:rPr>
+          <w:rFonts w:ascii="Times New Roman" w:eastAsia="Times New Roman" w:hAnsi="Times New Roman" w:cs="Times New Roman"/>
+          <w:sz w:val="24"/>
+          <w:szCs w:val="24"/>
+        </w:rPr>
+        <w:t xml:space="preserve">, compared to the no-cover treatments; </w:t>
       </w:r>
       <w:r>
         <w:rPr>
@@ -1275,15 +1579,7 @@
           <w:sz w:val="24"/>
           <w:szCs w:val="24"/>
         </w:rPr>
-        <w:t>vol</w:t>
-      </w:r>
-      <w:r>
-        <w:rPr>
-          <w:rFonts w:ascii="Times New Roman" w:eastAsia="Times New Roman" w:hAnsi="Times New Roman" w:cs="Times New Roman"/>
-          <w:sz w:val="24"/>
-          <w:szCs w:val="24"/>
-        </w:rPr>
-        <w:t>%), respectively</w:t>
+        <w:t xml:space="preserve">this increase could </w:t>
       </w:r>
       <w:r>
         <w:rPr>
@@ -1291,15 +1587,74 @@
           <w:color w:val="FF0000"/>
           <w:sz w:val="24"/>
         </w:rPr>
+        <w:t>meaningfully reduce the amount of water drained from a field after a saturating rain</w:t>
+      </w:r>
+      <w:r>
+        <w:rPr>
+          <w:rFonts w:ascii="Times New Roman" w:eastAsia="Times New Roman" w:hAnsi="Times New Roman" w:cs="Times New Roman"/>
+          <w:sz w:val="24"/>
+          <w:szCs w:val="24"/>
+        </w:rPr>
+        <w:t xml:space="preserve">. </w:t>
+      </w:r>
+      <w:r>
+        <w:rPr>
+          <w:rFonts w:ascii="Times New Roman" w:eastAsia="Times New Roman" w:hAnsi="Times New Roman" w:cs="Times New Roman"/>
+          <w:sz w:val="24"/>
+          <w:szCs w:val="24"/>
+        </w:rPr>
+        <w:t>The presence or absence of a CC effect on field capacity was not</w:t>
+      </w:r>
+      <w:r>
+        <w:rPr>
+          <w:rFonts w:ascii="Times New Roman" w:eastAsia="Times New Roman" w:hAnsi="Times New Roman" w:cs="Times New Roman"/>
+          <w:sz w:val="24"/>
+          <w:szCs w:val="24"/>
+        </w:rPr>
+        <w:t xml:space="preserve"> related to </w:t>
+      </w:r>
+      <w:r>
+        <w:rPr>
+          <w:rFonts w:ascii="Times New Roman" w:eastAsia="Times New Roman" w:hAnsi="Times New Roman" w:cs="Times New Roman"/>
+          <w:sz w:val="24"/>
+          <w:szCs w:val="24"/>
+        </w:rPr>
+        <w:t xml:space="preserve">CC </w:t>
+      </w:r>
+      <w:proofErr w:type="gramStart"/>
+      <w:r>
+        <w:rPr>
+          <w:rFonts w:ascii="Times New Roman" w:eastAsia="Times New Roman" w:hAnsi="Times New Roman" w:cs="Times New Roman"/>
+          <w:sz w:val="24"/>
+          <w:szCs w:val="24"/>
+        </w:rPr>
+        <w:t>above-ground</w:t>
+      </w:r>
+      <w:proofErr w:type="gramEnd"/>
+      <w:r>
+        <w:rPr>
+          <w:rFonts w:ascii="Times New Roman" w:eastAsia="Times New Roman" w:hAnsi="Times New Roman" w:cs="Times New Roman"/>
+          <w:sz w:val="24"/>
+          <w:szCs w:val="24"/>
+        </w:rPr>
+        <w:t xml:space="preserve"> biomass production</w:t>
+      </w:r>
+      <w:r>
+        <w:rPr>
+          <w:rFonts w:ascii="Times New Roman" w:eastAsia="Times New Roman" w:hAnsi="Times New Roman" w:cs="Times New Roman"/>
+          <w:sz w:val="24"/>
+          <w:szCs w:val="24"/>
+        </w:rPr>
         <w:t xml:space="preserve">, </w:t>
       </w:r>
       <w:r>
         <w:rPr>
-          <w:rFonts w:ascii="Times New Roman" w:hAnsi="Times New Roman" w:cs="Times New Roman"/>
+          <w:rFonts w:ascii="Times New Roman" w:eastAsia="Times New Roman" w:hAnsi="Times New Roman" w:cs="Times New Roman"/>
           <w:color w:val="FF0000"/>
           <w:sz w:val="24"/>
-        </w:rPr>
-        <w:t>which could meaningfully reduce the amount of water drained from a field after a saturating rain</w:t>
+          <w:szCs w:val="24"/>
+        </w:rPr>
+        <w:t>previous cash crop</w:t>
       </w:r>
       <w:r>
         <w:rPr>
@@ -1307,6 +1662,46 @@
           <w:sz w:val="24"/>
           <w:szCs w:val="24"/>
         </w:rPr>
+        <w:t>,</w:t>
+      </w:r>
+      <w:r>
+        <w:rPr>
+          <w:rFonts w:ascii="Times New Roman" w:eastAsia="Times New Roman" w:hAnsi="Times New Roman" w:cs="Times New Roman"/>
+          <w:sz w:val="24"/>
+          <w:szCs w:val="24"/>
+        </w:rPr>
+        <w:t xml:space="preserve"> or </w:t>
+      </w:r>
+      <w:r>
+        <w:rPr>
+          <w:rFonts w:ascii="Times New Roman" w:eastAsia="Times New Roman" w:hAnsi="Times New Roman" w:cs="Times New Roman"/>
+          <w:sz w:val="24"/>
+          <w:szCs w:val="24"/>
+        </w:rPr>
+        <w:t>soil</w:t>
+      </w:r>
+      <w:r>
+        <w:rPr>
+          <w:rFonts w:ascii="Times New Roman" w:eastAsia="Times New Roman" w:hAnsi="Times New Roman" w:cs="Times New Roman"/>
+          <w:sz w:val="24"/>
+          <w:szCs w:val="24"/>
+        </w:rPr>
+        <w:t xml:space="preserve"> texture</w:t>
+      </w:r>
+      <w:r>
+        <w:rPr>
+          <w:rFonts w:ascii="Times New Roman" w:eastAsia="Times New Roman" w:hAnsi="Times New Roman" w:cs="Times New Roman"/>
+          <w:sz w:val="24"/>
+          <w:szCs w:val="24"/>
+        </w:rPr>
+        <w:t xml:space="preserve"> at the trial sites</w:t>
+      </w:r>
+      <w:r>
+        <w:rPr>
+          <w:rFonts w:ascii="Times New Roman" w:eastAsia="Times New Roman" w:hAnsi="Times New Roman" w:cs="Times New Roman"/>
+          <w:sz w:val="24"/>
+          <w:szCs w:val="24"/>
+        </w:rPr>
         <w:t xml:space="preserve">. </w:t>
       </w:r>
       <w:r>
@@ -1315,7 +1710,7 @@
           <w:sz w:val="24"/>
           <w:szCs w:val="24"/>
         </w:rPr>
-        <w:t>The presence or absence of a CC effect on field capacity was not</w:t>
+        <w:t>We</w:t>
       </w:r>
       <w:r>
         <w:rPr>
@@ -1323,7 +1718,7 @@
           <w:sz w:val="24"/>
           <w:szCs w:val="24"/>
         </w:rPr>
-        <w:t xml:space="preserve"> related to </w:t>
+        <w:t xml:space="preserve"> propose</w:t>
       </w:r>
       <w:r>
         <w:rPr>
@@ -1331,25 +1726,23 @@
           <w:sz w:val="24"/>
           <w:szCs w:val="24"/>
         </w:rPr>
-        <w:t xml:space="preserve">CC </w:t>
-      </w:r>
-      <w:proofErr w:type="gramStart"/>
+        <w:t xml:space="preserve"> a</w:t>
+      </w:r>
       <w:r>
         <w:rPr>
           <w:rFonts w:ascii="Times New Roman" w:eastAsia="Times New Roman" w:hAnsi="Times New Roman" w:cs="Times New Roman"/>
           <w:sz w:val="24"/>
           <w:szCs w:val="24"/>
         </w:rPr>
-        <w:t>above-ground</w:t>
-      </w:r>
-      <w:proofErr w:type="gramEnd"/>
+        <w:t xml:space="preserve"> causal model relating </w:t>
+      </w:r>
       <w:r>
         <w:rPr>
           <w:rFonts w:ascii="Times New Roman" w:eastAsia="Times New Roman" w:hAnsi="Times New Roman" w:cs="Times New Roman"/>
           <w:sz w:val="24"/>
           <w:szCs w:val="24"/>
         </w:rPr>
-        <w:t xml:space="preserve"> biomass production</w:t>
+        <w:t>CCs</w:t>
       </w:r>
       <w:r>
         <w:rPr>
@@ -1357,7 +1750,39 @@
           <w:sz w:val="24"/>
           <w:szCs w:val="24"/>
         </w:rPr>
-        <w:t xml:space="preserve">, </w:t>
+        <w:t xml:space="preserve"> to soil properties relevant to soil water</w:t>
+      </w:r>
+      <w:r>
+        <w:rPr>
+          <w:rFonts w:ascii="Times New Roman" w:eastAsia="Times New Roman" w:hAnsi="Times New Roman" w:cs="Times New Roman"/>
+          <w:sz w:val="24"/>
+          <w:szCs w:val="24"/>
+        </w:rPr>
+        <w:t xml:space="preserve"> that </w:t>
+      </w:r>
+      <w:r>
+        <w:rPr>
+          <w:rFonts w:ascii="Times New Roman" w:eastAsia="Times New Roman" w:hAnsi="Times New Roman" w:cs="Times New Roman"/>
+          <w:sz w:val="24"/>
+          <w:szCs w:val="24"/>
+        </w:rPr>
+        <w:t>indicate</w:t>
+      </w:r>
+      <w:r>
+        <w:rPr>
+          <w:rFonts w:ascii="Times New Roman" w:eastAsia="Times New Roman" w:hAnsi="Times New Roman" w:cs="Times New Roman"/>
+          <w:sz w:val="24"/>
+          <w:szCs w:val="24"/>
+        </w:rPr>
+        <w:t>s</w:t>
+      </w:r>
+      <w:r>
+        <w:rPr>
+          <w:rFonts w:ascii="Times New Roman" w:eastAsia="Times New Roman" w:hAnsi="Times New Roman" w:cs="Times New Roman"/>
+          <w:sz w:val="24"/>
+          <w:szCs w:val="24"/>
+        </w:rPr>
+        <w:t xml:space="preserve"> </w:t>
       </w:r>
       <w:r>
         <w:rPr>
@@ -1366,7 +1791,7 @@
           <w:sz w:val="24"/>
           <w:szCs w:val="24"/>
         </w:rPr>
-        <w:t>previous cash crop</w:t>
+        <w:t>CC</w:t>
       </w:r>
       <w:r>
         <w:rPr>
@@ -1374,7 +1799,7 @@
           <w:sz w:val="24"/>
           <w:szCs w:val="24"/>
         </w:rPr>
-        <w:t>,</w:t>
+        <w:t xml:space="preserve"> </w:t>
       </w:r>
       <w:r>
         <w:rPr>
@@ -1382,7 +1807,7 @@
           <w:sz w:val="24"/>
           <w:szCs w:val="24"/>
         </w:rPr>
-        <w:t xml:space="preserve"> or </w:t>
+        <w:t xml:space="preserve">root </w:t>
       </w:r>
       <w:r>
         <w:rPr>
@@ -1390,7 +1815,7 @@
           <w:sz w:val="24"/>
           <w:szCs w:val="24"/>
         </w:rPr>
-        <w:t>soil</w:t>
+        <w:t>characteristic</w:t>
       </w:r>
       <w:r>
         <w:rPr>
@@ -1398,7 +1823,7 @@
           <w:sz w:val="24"/>
           <w:szCs w:val="24"/>
         </w:rPr>
-        <w:t xml:space="preserve"> texture</w:t>
+        <w:t>s may be key to understanding</w:t>
       </w:r>
       <w:r>
         <w:rPr>
@@ -1406,7 +1831,7 @@
           <w:sz w:val="24"/>
           <w:szCs w:val="24"/>
         </w:rPr>
-        <w:t xml:space="preserve"> at the trial sites</w:t>
+        <w:t xml:space="preserve"> variable effects of</w:t>
       </w:r>
       <w:r>
         <w:rPr>
@@ -1414,7 +1839,7 @@
           <w:sz w:val="24"/>
           <w:szCs w:val="24"/>
         </w:rPr>
-        <w:t xml:space="preserve">. </w:t>
+        <w:t xml:space="preserve"> </w:t>
       </w:r>
       <w:r>
         <w:rPr>
@@ -1422,7 +1847,7 @@
           <w:sz w:val="24"/>
           <w:szCs w:val="24"/>
         </w:rPr>
-        <w:t>We</w:t>
+        <w:t>CC</w:t>
       </w:r>
       <w:r>
         <w:rPr>
@@ -1430,7 +1855,7 @@
           <w:sz w:val="24"/>
           <w:szCs w:val="24"/>
         </w:rPr>
-        <w:t xml:space="preserve"> propose</w:t>
+        <w:t xml:space="preserve">s </w:t>
       </w:r>
       <w:r>
         <w:rPr>
@@ -1438,7 +1863,7 @@
           <w:sz w:val="24"/>
           <w:szCs w:val="24"/>
         </w:rPr>
-        <w:t xml:space="preserve"> a</w:t>
+        <w:t>on</w:t>
       </w:r>
       <w:r>
         <w:rPr>
@@ -1446,7 +1871,7 @@
           <w:sz w:val="24"/>
           <w:szCs w:val="24"/>
         </w:rPr>
-        <w:t xml:space="preserve"> causal model relating </w:t>
+        <w:t xml:space="preserve"> soil </w:t>
       </w:r>
       <w:r>
         <w:rPr>
@@ -1454,7 +1879,7 @@
           <w:sz w:val="24"/>
           <w:szCs w:val="24"/>
         </w:rPr>
-        <w:t>CCs</w:t>
+        <w:t>water storage</w:t>
       </w:r>
       <w:r>
         <w:rPr>
@@ -1462,7 +1887,7 @@
           <w:sz w:val="24"/>
           <w:szCs w:val="24"/>
         </w:rPr>
-        <w:t xml:space="preserve"> to soil properties relevant to soil water</w:t>
+        <w:t xml:space="preserve">. Our results </w:t>
       </w:r>
       <w:r>
         <w:rPr>
@@ -1470,7 +1895,7 @@
           <w:sz w:val="24"/>
           <w:szCs w:val="24"/>
         </w:rPr>
-        <w:t xml:space="preserve"> that </w:t>
+        <w:t xml:space="preserve">indicate </w:t>
       </w:r>
       <w:r>
         <w:rPr>
@@ -1478,153 +1903,7 @@
           <w:sz w:val="24"/>
           <w:szCs w:val="24"/>
         </w:rPr>
-        <w:t>indicate</w:t>
-      </w:r>
-      <w:r>
-        <w:rPr>
-          <w:rFonts w:ascii="Times New Roman" w:eastAsia="Times New Roman" w:hAnsi="Times New Roman" w:cs="Times New Roman"/>
-          <w:sz w:val="24"/>
-          <w:szCs w:val="24"/>
-        </w:rPr>
-        <w:t>s</w:t>
-      </w:r>
-      <w:r>
-        <w:rPr>
-          <w:rFonts w:ascii="Times New Roman" w:eastAsia="Times New Roman" w:hAnsi="Times New Roman" w:cs="Times New Roman"/>
-          <w:sz w:val="24"/>
-          <w:szCs w:val="24"/>
-        </w:rPr>
-        <w:t xml:space="preserve"> </w:t>
-      </w:r>
-      <w:r>
-        <w:rPr>
-          <w:rFonts w:ascii="Times New Roman" w:eastAsia="Times New Roman" w:hAnsi="Times New Roman" w:cs="Times New Roman"/>
-          <w:color w:val="FF0000"/>
-          <w:sz w:val="24"/>
-          <w:szCs w:val="24"/>
-        </w:rPr>
-        <w:t>CC</w:t>
-      </w:r>
-      <w:r>
-        <w:rPr>
-          <w:rFonts w:ascii="Times New Roman" w:eastAsia="Times New Roman" w:hAnsi="Times New Roman" w:cs="Times New Roman"/>
-          <w:sz w:val="24"/>
-          <w:szCs w:val="24"/>
-        </w:rPr>
-        <w:t xml:space="preserve"> </w:t>
-      </w:r>
-      <w:r>
-        <w:rPr>
-          <w:rFonts w:ascii="Times New Roman" w:eastAsia="Times New Roman" w:hAnsi="Times New Roman" w:cs="Times New Roman"/>
-          <w:sz w:val="24"/>
-          <w:szCs w:val="24"/>
-        </w:rPr>
-        <w:t xml:space="preserve">root </w:t>
-      </w:r>
-      <w:r>
-        <w:rPr>
-          <w:rFonts w:ascii="Times New Roman" w:eastAsia="Times New Roman" w:hAnsi="Times New Roman" w:cs="Times New Roman"/>
-          <w:sz w:val="24"/>
-          <w:szCs w:val="24"/>
-        </w:rPr>
-        <w:t>characteristic</w:t>
-      </w:r>
-      <w:r>
-        <w:rPr>
-          <w:rFonts w:ascii="Times New Roman" w:eastAsia="Times New Roman" w:hAnsi="Times New Roman" w:cs="Times New Roman"/>
-          <w:sz w:val="24"/>
-          <w:szCs w:val="24"/>
-        </w:rPr>
-        <w:t>s may be key to understanding</w:t>
-      </w:r>
-      <w:r>
-        <w:rPr>
-          <w:rFonts w:ascii="Times New Roman" w:eastAsia="Times New Roman" w:hAnsi="Times New Roman" w:cs="Times New Roman"/>
-          <w:sz w:val="24"/>
-          <w:szCs w:val="24"/>
-        </w:rPr>
-        <w:t xml:space="preserve"> variable effects of</w:t>
-      </w:r>
-      <w:r>
-        <w:rPr>
-          <w:rFonts w:ascii="Times New Roman" w:eastAsia="Times New Roman" w:hAnsi="Times New Roman" w:cs="Times New Roman"/>
-          <w:sz w:val="24"/>
-          <w:szCs w:val="24"/>
-        </w:rPr>
-        <w:t xml:space="preserve"> </w:t>
-      </w:r>
-      <w:r>
-        <w:rPr>
-          <w:rFonts w:ascii="Times New Roman" w:eastAsia="Times New Roman" w:hAnsi="Times New Roman" w:cs="Times New Roman"/>
-          <w:sz w:val="24"/>
-          <w:szCs w:val="24"/>
-        </w:rPr>
-        <w:t>CC</w:t>
-      </w:r>
-      <w:r>
-        <w:rPr>
-          <w:rFonts w:ascii="Times New Roman" w:eastAsia="Times New Roman" w:hAnsi="Times New Roman" w:cs="Times New Roman"/>
-          <w:sz w:val="24"/>
-          <w:szCs w:val="24"/>
-        </w:rPr>
-        <w:t xml:space="preserve">s </w:t>
-      </w:r>
-      <w:r>
-        <w:rPr>
-          <w:rFonts w:ascii="Times New Roman" w:eastAsia="Times New Roman" w:hAnsi="Times New Roman" w:cs="Times New Roman"/>
-          <w:sz w:val="24"/>
-          <w:szCs w:val="24"/>
-        </w:rPr>
-        <w:t>on</w:t>
-      </w:r>
-      <w:r>
-        <w:rPr>
-          <w:rFonts w:ascii="Times New Roman" w:eastAsia="Times New Roman" w:hAnsi="Times New Roman" w:cs="Times New Roman"/>
-          <w:sz w:val="24"/>
-          <w:szCs w:val="24"/>
-        </w:rPr>
-        <w:t xml:space="preserve"> soil </w:t>
-      </w:r>
-      <w:r>
-        <w:rPr>
-          <w:rFonts w:ascii="Times New Roman" w:eastAsia="Times New Roman" w:hAnsi="Times New Roman" w:cs="Times New Roman"/>
-          <w:sz w:val="24"/>
-          <w:szCs w:val="24"/>
-        </w:rPr>
-        <w:t>water storage</w:t>
-      </w:r>
-      <w:r>
-        <w:rPr>
-          <w:rFonts w:ascii="Times New Roman" w:eastAsia="Times New Roman" w:hAnsi="Times New Roman" w:cs="Times New Roman"/>
-          <w:sz w:val="24"/>
-          <w:szCs w:val="24"/>
-        </w:rPr>
-        <w:t xml:space="preserve">. Our results </w:t>
-      </w:r>
-      <w:r>
-        <w:rPr>
-          <w:rFonts w:ascii="Times New Roman" w:eastAsia="Times New Roman" w:hAnsi="Times New Roman" w:cs="Times New Roman"/>
-          <w:sz w:val="24"/>
-          <w:szCs w:val="24"/>
-        </w:rPr>
-        <w:t xml:space="preserve">indicate </w:t>
-      </w:r>
-      <w:r>
-        <w:rPr>
-          <w:rFonts w:ascii="Times New Roman" w:eastAsia="Times New Roman" w:hAnsi="Times New Roman" w:cs="Times New Roman"/>
-          <w:sz w:val="24"/>
-          <w:szCs w:val="24"/>
-        </w:rPr>
-        <w:t xml:space="preserve">more research is needed on the exact </w:t>
-      </w:r>
-      <w:r>
-        <w:rPr>
-          <w:rFonts w:ascii="Times New Roman" w:eastAsia="Times New Roman" w:hAnsi="Times New Roman" w:cs="Times New Roman"/>
-          <w:sz w:val="24"/>
-          <w:szCs w:val="24"/>
-        </w:rPr>
-        <w:lastRenderedPageBreak/>
-        <w:t xml:space="preserve">mechanisms by which </w:t>
+        <w:t xml:space="preserve">more research is needed on the exact mechanisms by which </w:t>
       </w:r>
       <w:r>
         <w:rPr>
@@ -2237,7 +2516,15 @@
           <w:rFonts w:ascii="Times New Roman" w:hAnsi="Times New Roman" w:cs="Times New Roman"/>
           <w:color w:val="000000"/>
         </w:rPr>
-        <w:t>(Williams et al., 2016; Kane et al., 2021)</w:t>
+        <w:t xml:space="preserve">(Williams et al., 2016; Kane et al., </w:t>
+      </w:r>
+      <w:r>
+        <w:rPr>
+          <w:rFonts w:ascii="Times New Roman" w:hAnsi="Times New Roman" w:cs="Times New Roman"/>
+          <w:color w:val="000000"/>
+        </w:rPr>
+        <w:lastRenderedPageBreak/>
+        <w:t>2021)</w:t>
       </w:r>
       <w:r>
         <w:rPr>
@@ -2570,7 +2857,21 @@
           <w:rFonts w:ascii="Times New Roman" w:hAnsi="Times New Roman" w:cs="Times New Roman"/>
           <w:color w:val="000000"/>
         </w:rPr>
-        <w:t>, 2009; Nichols et al., 2020b)</w:t>
+        <w:t>, 2009; Nichols et al., 2020</w:t>
+      </w:r>
+      <w:r>
+        <w:rPr>
+          <w:rFonts w:ascii="Times New Roman" w:hAnsi="Times New Roman" w:cs="Times New Roman"/>
+          <w:color w:val="FF0000"/>
+        </w:rPr>
+        <w:t>a</w:t>
+      </w:r>
+      <w:r>
+        <w:rPr>
+          <w:rFonts w:ascii="Times New Roman" w:hAnsi="Times New Roman" w:cs="Times New Roman"/>
+          <w:color w:val="000000"/>
+        </w:rPr>
+        <w:t>)</w:t>
       </w:r>
       <w:r>
         <w:rPr>
@@ -2638,14 +2939,7 @@
         <w:rPr>
           <w:rFonts w:ascii="Times New Roman" w:hAnsi="Times New Roman" w:cs="Times New Roman"/>
         </w:rPr>
-        <w:t xml:space="preserve">are detected. Long-term studies on tillage have shown significant, but slow </w:t>
-      </w:r>
-      <w:r>
-        <w:rPr>
-          <w:rFonts w:ascii="Times New Roman" w:hAnsi="Times New Roman" w:cs="Times New Roman"/>
-        </w:rPr>
-        <w:lastRenderedPageBreak/>
-        <w:t>changes to the soil after implementing no-till</w:t>
+        <w:t>are detected. Long-term studies on tillage have shown significant, but slow changes to the soil after implementing no-till</w:t>
       </w:r>
       <w:r>
         <w:rPr>
@@ -2964,6 +3258,7 @@
         <w:rPr>
           <w:rFonts w:ascii="Times New Roman" w:hAnsi="Times New Roman" w:cs="Times New Roman"/>
         </w:rPr>
+        <w:lastRenderedPageBreak/>
         <w:t>Given th</w:t>
       </w:r>
       <w:r>
@@ -3146,7 +3441,6 @@
           <w:sz w:val="24"/>
           <w:szCs w:val="24"/>
         </w:rPr>
-        <w:lastRenderedPageBreak/>
         <w:t>Materials and Methods</w:t>
       </w:r>
     </w:p>
@@ -3398,7 +3692,23 @@
           <w:rFonts w:ascii="Times New Roman" w:hAnsi="Times New Roman" w:cs="Times New Roman"/>
           <w:szCs w:val="24"/>
         </w:rPr>
-        <w:t>). More detailed accounts of agronomic management have been published elsewhere for the research</w:t>
+        <w:t xml:space="preserve">). </w:t>
+      </w:r>
+      <w:proofErr w:type="gramStart"/>
+      <w:r>
+        <w:rPr>
+          <w:rFonts w:ascii="Times New Roman" w:hAnsi="Times New Roman" w:cs="Times New Roman"/>
+          <w:szCs w:val="24"/>
+        </w:rPr>
+        <w:t>More detailed accounts of agronomic management</w:t>
+      </w:r>
+      <w:proofErr w:type="gramEnd"/>
+      <w:r>
+        <w:rPr>
+          <w:rFonts w:ascii="Times New Roman" w:hAnsi="Times New Roman" w:cs="Times New Roman"/>
+          <w:szCs w:val="24"/>
+        </w:rPr>
+        <w:t xml:space="preserve"> have been published elsewhere for the research</w:t>
       </w:r>
       <w:r>
         <w:rPr>
@@ -3444,14 +3754,62 @@
           <w:color w:val="000000"/>
           <w:szCs w:val="24"/>
         </w:rPr>
-        <w:t>(Moore et al., 2014; Nichols et al., 2020a)</w:t>
-      </w:r>
-      <w:r>
-        <w:rPr>
-          <w:rFonts w:ascii="Times New Roman" w:hAnsi="Times New Roman" w:cs="Times New Roman"/>
-          <w:szCs w:val="24"/>
-        </w:rPr>
-        <w:t>. All sites had sub-surface tile drainage and were managed without tillage since initiation</w:t>
+        <w:lastRenderedPageBreak/>
+        <w:t xml:space="preserve">(Moore et </w:t>
+      </w:r>
+      <w:r>
+        <w:rPr>
+          <w:rFonts w:ascii="Times New Roman" w:hAnsi="Times New Roman" w:cs="Times New Roman"/>
+          <w:color w:val="000000"/>
+          <w:szCs w:val="24"/>
+        </w:rPr>
+        <w:t>al., 2014; Nichols et al., 2020b</w:t>
+      </w:r>
+      <w:r>
+        <w:rPr>
+          <w:rFonts w:ascii="Times New Roman" w:hAnsi="Times New Roman" w:cs="Times New Roman"/>
+          <w:color w:val="000000"/>
+          <w:szCs w:val="24"/>
+        </w:rPr>
+        <w:t>)</w:t>
+      </w:r>
+      <w:r>
+        <w:rPr>
+          <w:rFonts w:ascii="Times New Roman" w:hAnsi="Times New Roman" w:cs="Times New Roman"/>
+          <w:szCs w:val="24"/>
+        </w:rPr>
+        <w:t>. All sites had sub-surface tile drainage</w:t>
+      </w:r>
+      <w:r>
+        <w:rPr>
+          <w:rFonts w:ascii="Times New Roman" w:hAnsi="Times New Roman" w:cs="Times New Roman"/>
+          <w:color w:val="FF0000"/>
+          <w:szCs w:val="24"/>
+        </w:rPr>
+        <w:t xml:space="preserve"> at approximately 1.2 m</w:t>
+      </w:r>
+      <w:r>
+        <w:rPr>
+          <w:rFonts w:ascii="Times New Roman" w:hAnsi="Times New Roman" w:cs="Times New Roman"/>
+          <w:szCs w:val="24"/>
+        </w:rPr>
+        <w:t xml:space="preserve"> and </w:t>
+      </w:r>
+      <w:proofErr w:type="gramStart"/>
+      <w:r>
+        <w:rPr>
+          <w:rFonts w:ascii="Times New Roman" w:hAnsi="Times New Roman" w:cs="Times New Roman"/>
+          <w:szCs w:val="24"/>
+        </w:rPr>
+        <w:t>were managed</w:t>
+      </w:r>
+      <w:proofErr w:type="gramEnd"/>
+      <w:r>
+        <w:rPr>
+          <w:rFonts w:ascii="Times New Roman" w:hAnsi="Times New Roman" w:cs="Times New Roman"/>
+          <w:szCs w:val="24"/>
+        </w:rPr>
+        <w:t xml:space="preserve"> without tillage since initiation</w:t>
       </w:r>
       <w:r>
         <w:rPr>
@@ -3466,6 +3824,191 @@
           <w:szCs w:val="24"/>
         </w:rPr>
         <w:t>.</w:t>
+      </w:r>
+    </w:p>
+    <w:p>
+      <w:pPr>
+        <w:spacing w:line="480" w:lineRule="auto"/>
+        <w:rPr>
+          <w:rFonts w:ascii="Times New Roman" w:hAnsi="Times New Roman" w:cs="Times New Roman"/>
+          <w:szCs w:val="24"/>
+        </w:rPr>
+      </w:pPr>
+      <w:r>
+        <w:rPr>
+          <w:rFonts w:ascii="Times New Roman" w:hAnsi="Times New Roman" w:cs="Times New Roman"/>
+          <w:szCs w:val="24"/>
+        </w:rPr>
+        <w:t xml:space="preserve">The West-grain and East-grain trials were production fields on commercial farms, and only one phase of the maize/soybean rotation was present each year. The Central site was a larger research study managed by the United States Department of Agriculture (USDA) and included both phases of each rotation </w:t>
+      </w:r>
+      <w:r>
+        <w:rPr>
+          <w:rFonts w:ascii="Times New Roman" w:hAnsi="Times New Roman" w:cs="Times New Roman"/>
+          <w:color w:val="000000"/>
+          <w:szCs w:val="24"/>
+        </w:rPr>
+        <w:t>(</w:t>
+      </w:r>
+      <w:proofErr w:type="spellStart"/>
+      <w:r>
+        <w:rPr>
+          <w:rFonts w:ascii="Times New Roman" w:hAnsi="Times New Roman" w:cs="Times New Roman"/>
+          <w:color w:val="000000"/>
+          <w:szCs w:val="24"/>
+        </w:rPr>
+        <w:t>Kaspar</w:t>
+      </w:r>
+      <w:proofErr w:type="spellEnd"/>
+      <w:r>
+        <w:rPr>
+          <w:rFonts w:ascii="Times New Roman" w:hAnsi="Times New Roman" w:cs="Times New Roman"/>
+          <w:color w:val="000000"/>
+          <w:szCs w:val="24"/>
+        </w:rPr>
+        <w:t xml:space="preserve"> et al., 2007, 2012)</w:t>
+      </w:r>
+      <w:r>
+        <w:rPr>
+          <w:rFonts w:ascii="Times New Roman" w:hAnsi="Times New Roman" w:cs="Times New Roman"/>
+          <w:szCs w:val="24"/>
+        </w:rPr>
+        <w:t xml:space="preserve">. For the present study, only the soybean phase of the USDA site </w:t>
+      </w:r>
+      <w:proofErr w:type="gramStart"/>
+      <w:r>
+        <w:rPr>
+          <w:rFonts w:ascii="Times New Roman" w:hAnsi="Times New Roman" w:cs="Times New Roman"/>
+          <w:szCs w:val="24"/>
+        </w:rPr>
+        <w:t>was sampled</w:t>
+      </w:r>
+      <w:proofErr w:type="gramEnd"/>
+      <w:r>
+        <w:rPr>
+          <w:rFonts w:ascii="Times New Roman" w:hAnsi="Times New Roman" w:cs="Times New Roman"/>
+          <w:szCs w:val="24"/>
+        </w:rPr>
+        <w:t xml:space="preserve"> due to time constraints. Cover crop biomass sampling occurred each spring at every trial</w:t>
+      </w:r>
+      <w:r>
+        <w:rPr>
+          <w:rFonts w:ascii="Times New Roman" w:hAnsi="Times New Roman" w:cs="Times New Roman"/>
+          <w:szCs w:val="24"/>
+        </w:rPr>
+        <w:t xml:space="preserve"> </w:t>
+      </w:r>
+      <w:r>
+        <w:rPr>
+          <w:rFonts w:ascii="Times New Roman" w:hAnsi="Times New Roman" w:cs="Times New Roman"/>
+          <w:szCs w:val="24"/>
+        </w:rPr>
+        <w:t xml:space="preserve">by removing </w:t>
+      </w:r>
+      <w:r>
+        <w:rPr>
+          <w:rFonts w:ascii="Times New Roman" w:hAnsi="Times New Roman" w:cs="Times New Roman"/>
+          <w:szCs w:val="24"/>
+        </w:rPr>
+        <w:t xml:space="preserve">two or four </w:t>
+      </w:r>
+      <w:r>
+        <w:rPr>
+          <w:rFonts w:ascii="Times New Roman" w:hAnsi="Times New Roman" w:cs="Times New Roman"/>
+          <w:szCs w:val="24"/>
+        </w:rPr>
+        <w:t xml:space="preserve">aboveground biomass </w:t>
+      </w:r>
+      <w:r>
+        <w:rPr>
+          <w:rFonts w:ascii="Times New Roman" w:hAnsi="Times New Roman" w:cs="Times New Roman"/>
+          <w:szCs w:val="24"/>
+        </w:rPr>
+        <w:t>from an area of 0.25-0.36 m</w:t>
+      </w:r>
+      <w:r>
+        <w:rPr>
+          <w:rFonts w:ascii="Times New Roman" w:hAnsi="Times New Roman" w:cs="Times New Roman"/>
+          <w:szCs w:val="24"/>
+          <w:vertAlign w:val="superscript"/>
+        </w:rPr>
+        <w:t>2</w:t>
+      </w:r>
+      <w:r>
+        <w:rPr>
+          <w:rFonts w:ascii="Times New Roman" w:hAnsi="Times New Roman" w:cs="Times New Roman"/>
+          <w:szCs w:val="24"/>
+        </w:rPr>
+        <w:t xml:space="preserve"> from each plot, </w:t>
+      </w:r>
+      <w:bookmarkStart w:id="0" w:name="_GoBack"/>
+      <w:bookmarkEnd w:id="0"/>
+      <w:r>
+        <w:rPr>
+          <w:rFonts w:ascii="Times New Roman" w:hAnsi="Times New Roman" w:cs="Times New Roman"/>
+          <w:szCs w:val="24"/>
+        </w:rPr>
+        <w:t>depending on the trial</w:t>
+      </w:r>
+      <w:r>
+        <w:rPr>
+          <w:rFonts w:ascii="Times New Roman" w:hAnsi="Times New Roman" w:cs="Times New Roman"/>
+          <w:szCs w:val="24"/>
+        </w:rPr>
+        <w:t xml:space="preserve">; details about methodology are reported elsewhere </w:t>
+      </w:r>
+      <w:r>
+        <w:rPr>
+          <w:rFonts w:ascii="Times New Roman" w:hAnsi="Times New Roman" w:cs="Times New Roman"/>
+          <w:color w:val="000000"/>
+          <w:szCs w:val="24"/>
+        </w:rPr>
+        <w:t>(Nichols et al., 2020</w:t>
+      </w:r>
+      <w:r>
+        <w:rPr>
+          <w:rFonts w:ascii="Times New Roman" w:hAnsi="Times New Roman" w:cs="Times New Roman"/>
+          <w:color w:val="FF0000"/>
+          <w:szCs w:val="24"/>
+        </w:rPr>
+        <w:t>b</w:t>
+      </w:r>
+      <w:r>
+        <w:rPr>
+          <w:rFonts w:ascii="Times New Roman" w:hAnsi="Times New Roman" w:cs="Times New Roman"/>
+          <w:color w:val="000000"/>
+          <w:szCs w:val="24"/>
+        </w:rPr>
+        <w:t>)</w:t>
+      </w:r>
+      <w:r>
+        <w:rPr>
+          <w:rFonts w:ascii="Times New Roman" w:hAnsi="Times New Roman" w:cs="Times New Roman"/>
+          <w:szCs w:val="24"/>
+        </w:rPr>
+        <w:t xml:space="preserve"> and historical values are available</w:t>
+      </w:r>
+      <w:r>
+        <w:rPr>
+          <w:rFonts w:ascii="Times New Roman" w:hAnsi="Times New Roman" w:cs="Times New Roman"/>
+          <w:szCs w:val="24"/>
+        </w:rPr>
+        <w:t xml:space="preserve"> in both supplementary material as in a published dataset (</w:t>
+      </w:r>
+      <w:r>
+        <w:rPr>
+          <w:rFonts w:ascii="Times New Roman" w:hAnsi="Times New Roman" w:cs="Times New Roman"/>
+          <w:bCs/>
+          <w:color w:val="FF0000"/>
+          <w:szCs w:val="24"/>
+        </w:rPr>
+        <w:t>Nichols et al. 2020c</w:t>
+      </w:r>
+      <w:r>
+        <w:rPr>
+          <w:rFonts w:ascii="Times New Roman" w:hAnsi="Times New Roman" w:cs="Times New Roman"/>
+          <w:szCs w:val="24"/>
+        </w:rPr>
+        <w:t xml:space="preserve">).   </w:t>
       </w:r>
     </w:p>
     <w:p>
@@ -3528,22 +4071,22 @@
     </w:p>
     <w:tbl>
       <w:tblPr>
-        <w:tblW w:w="13140" w:type="dxa"/>
+        <w:tblW w:w="12780" w:type="dxa"/>
         <w:tblLayout w:type="fixed"/>
         <w:tblLook w:val="04A0" w:firstRow="1" w:lastRow="0" w:firstColumn="1" w:lastColumn="0" w:noHBand="0" w:noVBand="1"/>
       </w:tblPr>
       <w:tblGrid>
         <w:gridCol w:w="1620"/>
         <w:gridCol w:w="1350"/>
-        <w:gridCol w:w="1170"/>
-        <w:gridCol w:w="1710"/>
+        <w:gridCol w:w="1890"/>
+        <w:gridCol w:w="990"/>
         <w:gridCol w:w="1350"/>
         <w:gridCol w:w="1350"/>
         <w:gridCol w:w="270"/>
         <w:gridCol w:w="900"/>
         <w:gridCol w:w="900"/>
-        <w:gridCol w:w="1440"/>
-        <w:gridCol w:w="1080"/>
+        <w:gridCol w:w="990"/>
+        <w:gridCol w:w="1170"/>
       </w:tblGrid>
       <w:tr>
         <w:trPr>
@@ -3570,7 +4113,7 @@
                 <w:szCs w:val="20"/>
               </w:rPr>
             </w:pPr>
-            <w:bookmarkStart w:id="0" w:name="_Hlk69203050"/>
+            <w:bookmarkStart w:id="1" w:name="_Hlk69203050"/>
             <w:r>
               <w:rPr>
                 <w:rFonts w:ascii="Times New Roman" w:hAnsi="Times New Roman" w:cs="Times New Roman"/>
@@ -3625,7 +4168,7 @@
         </w:tc>
         <w:tc>
           <w:tcPr>
-            <w:tcW w:w="1170" w:type="dxa"/>
+            <w:tcW w:w="1890" w:type="dxa"/>
             <w:vMerge w:val="restart"/>
             <w:tcBorders>
               <w:top w:val="single" w:sz="4" w:space="0" w:color="auto"/>
@@ -3639,34 +4182,72 @@
               <w:rPr>
                 <w:rFonts w:ascii="Times New Roman" w:hAnsi="Times New Roman" w:cs="Times New Roman"/>
                 <w:b/>
-                <w:sz w:val="20"/>
-                <w:szCs w:val="20"/>
-              </w:rPr>
-            </w:pPr>
-            <w:r>
-              <w:rPr>
-                <w:rFonts w:ascii="Times New Roman" w:hAnsi="Times New Roman" w:cs="Times New Roman"/>
-                <w:b/>
-                <w:sz w:val="20"/>
-                <w:szCs w:val="20"/>
-              </w:rPr>
-              <w:t>Dominant Soil Types</w:t>
-            </w:r>
-            <w:r>
-              <w:rPr>
-                <w:rFonts w:ascii="Times New Roman" w:hAnsi="Times New Roman" w:cs="Times New Roman"/>
-                <w:b/>
+                <w:color w:val="FF0000"/>
                 <w:sz w:val="20"/>
                 <w:szCs w:val="20"/>
                 <w:vertAlign w:val="superscript"/>
               </w:rPr>
+            </w:pPr>
+            <w:r>
+              <w:rPr>
+                <w:rFonts w:ascii="Times New Roman" w:hAnsi="Times New Roman" w:cs="Times New Roman"/>
+                <w:b/>
+                <w:color w:val="FF0000"/>
+                <w:sz w:val="20"/>
+                <w:szCs w:val="20"/>
+              </w:rPr>
+              <w:t>Dominant Soil Types</w:t>
+            </w:r>
+            <w:r>
+              <w:rPr>
+                <w:rFonts w:ascii="Times New Roman" w:hAnsi="Times New Roman" w:cs="Times New Roman"/>
+                <w:b/>
+                <w:color w:val="FF0000"/>
+                <w:sz w:val="20"/>
+                <w:szCs w:val="20"/>
+                <w:vertAlign w:val="superscript"/>
+              </w:rPr>
               <w:t>*</w:t>
+            </w:r>
+          </w:p>
+          <w:p>
+            <w:pPr>
+              <w:spacing w:after="0" w:line="240" w:lineRule="auto"/>
+              <w:jc w:val="center"/>
+              <w:rPr>
+                <w:rFonts w:ascii="Times New Roman" w:hAnsi="Times New Roman" w:cs="Times New Roman"/>
+                <w:b/>
+                <w:color w:val="FF0000"/>
+                <w:sz w:val="20"/>
+                <w:szCs w:val="20"/>
+              </w:rPr>
+            </w:pPr>
+            <w:r>
+              <w:rPr>
+                <w:rFonts w:ascii="Times New Roman" w:hAnsi="Times New Roman" w:cs="Times New Roman"/>
+                <w:b/>
+                <w:color w:val="FF0000"/>
+                <w:sz w:val="20"/>
+                <w:szCs w:val="20"/>
+              </w:rPr>
+              <w:t>Sand/Silt/Clay</w:t>
+            </w:r>
+            <w:r>
+              <w:rPr>
+                <w:rFonts w:ascii="Times New Roman" w:hAnsi="Times New Roman" w:cs="Times New Roman"/>
+                <w:b/>
+                <w:color w:val="FF0000"/>
+                <w:sz w:val="20"/>
+                <w:szCs w:val="20"/>
+                <w:vertAlign w:val="superscript"/>
+              </w:rPr>
+              <w:t>**</w:t>
             </w:r>
           </w:p>
         </w:tc>
         <w:tc>
           <w:tcPr>
-            <w:tcW w:w="1710" w:type="dxa"/>
+            <w:tcW w:w="990" w:type="dxa"/>
             <w:vMerge w:val="restart"/>
             <w:tcBorders>
               <w:top w:val="single" w:sz="4" w:space="0" w:color="auto"/>
@@ -3793,7 +4374,7 @@
         </w:tc>
         <w:tc>
           <w:tcPr>
-            <w:tcW w:w="1440" w:type="dxa"/>
+            <w:tcW w:w="990" w:type="dxa"/>
             <w:vMerge w:val="restart"/>
             <w:tcBorders>
               <w:top w:val="single" w:sz="4" w:space="0" w:color="auto"/>
@@ -3825,7 +4406,7 @@
         </w:tc>
         <w:tc>
           <w:tcPr>
-            <w:tcW w:w="1080" w:type="dxa"/>
+            <w:tcW w:w="1170" w:type="dxa"/>
             <w:vMerge w:val="restart"/>
             <w:tcBorders>
               <w:top w:val="single" w:sz="4" w:space="0" w:color="auto"/>
@@ -3851,7 +4432,25 @@
                 <w:sz w:val="20"/>
                 <w:szCs w:val="20"/>
               </w:rPr>
-              <w:t>2019 Sampling Date</w:t>
+              <w:t>2019 Sampl</w:t>
+            </w:r>
+            <w:r>
+              <w:rPr>
+                <w:rFonts w:ascii="Times New Roman" w:hAnsi="Times New Roman" w:cs="Times New Roman"/>
+                <w:b/>
+                <w:sz w:val="20"/>
+                <w:szCs w:val="20"/>
+              </w:rPr>
+              <w:t>e</w:t>
+            </w:r>
+            <w:r>
+              <w:rPr>
+                <w:rFonts w:ascii="Times New Roman" w:hAnsi="Times New Roman" w:cs="Times New Roman"/>
+                <w:b/>
+                <w:sz w:val="20"/>
+                <w:szCs w:val="20"/>
+              </w:rPr>
+              <w:t xml:space="preserve"> Date</w:t>
             </w:r>
           </w:p>
         </w:tc>
@@ -3906,7 +4505,7 @@
         </w:tc>
         <w:tc>
           <w:tcPr>
-            <w:tcW w:w="1170" w:type="dxa"/>
+            <w:tcW w:w="1890" w:type="dxa"/>
             <w:vMerge/>
             <w:tcBorders>
               <w:bottom w:val="single" w:sz="4" w:space="0" w:color="auto"/>
@@ -3920,6 +4519,7 @@
                 <w:rFonts w:ascii="Times New Roman" w:hAnsi="Times New Roman" w:cs="Times New Roman"/>
                 <w:b/>
                 <w:i/>
+                <w:color w:val="FF0000"/>
                 <w:sz w:val="20"/>
                 <w:szCs w:val="20"/>
               </w:rPr>
@@ -3928,7 +4528,7 @@
         </w:tc>
         <w:tc>
           <w:tcPr>
-            <w:tcW w:w="1710" w:type="dxa"/>
+            <w:tcW w:w="990" w:type="dxa"/>
             <w:vMerge/>
             <w:tcBorders>
               <w:bottom w:val="single" w:sz="4" w:space="0" w:color="auto"/>
@@ -4114,7 +4714,7 @@
         </w:tc>
         <w:tc>
           <w:tcPr>
-            <w:tcW w:w="1440" w:type="dxa"/>
+            <w:tcW w:w="990" w:type="dxa"/>
             <w:vMerge/>
             <w:tcBorders>
               <w:bottom w:val="single" w:sz="4" w:space="0" w:color="auto"/>
@@ -4136,7 +4736,7 @@
         </w:tc>
         <w:tc>
           <w:tcPr>
-            <w:tcW w:w="1080" w:type="dxa"/>
+            <w:tcW w:w="1170" w:type="dxa"/>
             <w:vMerge/>
             <w:tcBorders>
               <w:bottom w:val="single" w:sz="4" w:space="0" w:color="auto"/>
@@ -4217,7 +4817,7 @@
         </w:tc>
         <w:tc>
           <w:tcPr>
-            <w:tcW w:w="1170" w:type="dxa"/>
+            <w:tcW w:w="1890" w:type="dxa"/>
             <w:tcBorders>
               <w:top w:val="single" w:sz="4" w:space="0" w:color="auto"/>
               <w:bottom w:val="single" w:sz="4" w:space="0" w:color="auto"/>
@@ -4231,15 +4831,26 @@
               <w:rPr>
                 <w:rFonts w:ascii="Times New Roman" w:hAnsi="Times New Roman" w:cs="Times New Roman"/>
                 <w:i/>
+                <w:color w:val="FF0000"/>
                 <w:sz w:val="20"/>
                 <w:szCs w:val="20"/>
               </w:rPr>
             </w:pPr>
+            <w:r>
+              <w:rPr>
+                <w:rFonts w:ascii="Times New Roman" w:hAnsi="Times New Roman" w:cs="Times New Roman"/>
+                <w:i/>
+                <w:color w:val="FF0000"/>
+                <w:sz w:val="20"/>
+                <w:szCs w:val="20"/>
+              </w:rPr>
+              <w:t>%</w:t>
+            </w:r>
           </w:p>
         </w:tc>
         <w:tc>
           <w:tcPr>
-            <w:tcW w:w="1710" w:type="dxa"/>
+            <w:tcW w:w="990" w:type="dxa"/>
             <w:tcBorders>
               <w:top w:val="single" w:sz="4" w:space="0" w:color="auto"/>
               <w:bottom w:val="single" w:sz="4" w:space="0" w:color="auto"/>
@@ -4444,7 +5055,7 @@
         </w:tc>
         <w:tc>
           <w:tcPr>
-            <w:tcW w:w="1440" w:type="dxa"/>
+            <w:tcW w:w="990" w:type="dxa"/>
             <w:tcBorders>
               <w:top w:val="single" w:sz="4" w:space="0" w:color="auto"/>
               <w:bottom w:val="single" w:sz="4" w:space="0" w:color="auto"/>
@@ -4467,7 +5078,7 @@
         </w:tc>
         <w:tc>
           <w:tcPr>
-            <w:tcW w:w="1080" w:type="dxa"/>
+            <w:tcW w:w="1170" w:type="dxa"/>
             <w:tcBorders>
               <w:top w:val="single" w:sz="4" w:space="0" w:color="auto"/>
               <w:bottom w:val="single" w:sz="4" w:space="0" w:color="auto"/>
@@ -4495,7 +5106,7 @@
         </w:trPr>
         <w:tc>
           <w:tcPr>
-            <w:tcW w:w="13140" w:type="dxa"/>
+            <w:tcW w:w="12780" w:type="dxa"/>
             <w:gridSpan w:val="11"/>
             <w:tcBorders>
               <w:top w:val="single" w:sz="4" w:space="0" w:color="auto"/>
@@ -4507,6 +5118,9 @@
               <w:spacing w:after="0" w:line="240" w:lineRule="auto"/>
               <w:rPr>
                 <w:rFonts w:ascii="Times New Roman" w:hAnsi="Times New Roman" w:cs="Times New Roman"/>
+                <w:i/>
+                <w:iCs/>
+                <w:color w:val="FF0000"/>
                 <w:sz w:val="20"/>
                 <w:szCs w:val="20"/>
               </w:rPr>
@@ -4516,18 +5130,60 @@
                 <w:rFonts w:ascii="Times New Roman" w:hAnsi="Times New Roman" w:cs="Times New Roman"/>
                 <w:i/>
                 <w:iCs/>
+                <w:color w:val="FF0000"/>
                 <w:sz w:val="20"/>
                 <w:szCs w:val="20"/>
               </w:rPr>
-              <w:t xml:space="preserve">West-grain (commercial farm), </w:t>
-            </w:r>
-            <w:r>
-              <w:rPr>
-                <w:rFonts w:ascii="Times New Roman" w:hAnsi="Times New Roman" w:cs="Times New Roman"/>
+              <w:t>West-grain (commercial farm),</w:t>
+            </w:r>
+          </w:p>
+          <w:p>
+            <w:pPr>
+              <w:spacing w:after="0" w:line="240" w:lineRule="auto"/>
+              <w:rPr>
+                <w:rFonts w:ascii="Times New Roman" w:hAnsi="Times New Roman" w:cs="Times New Roman"/>
+                <w:color w:val="FF0000"/>
                 <w:sz w:val="20"/>
                 <w:szCs w:val="20"/>
               </w:rPr>
-              <w:t>41⁰55’N 94⁰36’W, initiated in 2008</w:t>
+            </w:pPr>
+            <w:r>
+              <w:rPr>
+                <w:rFonts w:ascii="Times New Roman" w:hAnsi="Times New Roman" w:cs="Times New Roman"/>
+                <w:i/>
+                <w:iCs/>
+                <w:color w:val="FF0000"/>
+                <w:sz w:val="20"/>
+                <w:szCs w:val="20"/>
+              </w:rPr>
+              <w:t xml:space="preserve"> </w:t>
+            </w:r>
+            <w:r>
+              <w:rPr>
+                <w:rFonts w:ascii="Times New Roman" w:hAnsi="Times New Roman" w:cs="Times New Roman"/>
+                <w:color w:val="FF0000"/>
+                <w:sz w:val="20"/>
+                <w:szCs w:val="20"/>
+              </w:rPr>
+              <w:t>41⁰55’N 94⁰36’W</w:t>
+            </w:r>
+            <w:r>
+              <w:rPr>
+                <w:rFonts w:ascii="Times New Roman" w:hAnsi="Times New Roman" w:cs="Times New Roman"/>
+                <w:color w:val="FF0000"/>
+                <w:sz w:val="20"/>
+                <w:szCs w:val="20"/>
+              </w:rPr>
+              <w:t>,</w:t>
+            </w:r>
+            <w:r>
+              <w:rPr>
+                <w:rFonts w:ascii="Times New Roman" w:hAnsi="Times New Roman" w:cs="Times New Roman"/>
+                <w:color w:val="FF0000"/>
+                <w:sz w:val="20"/>
+                <w:szCs w:val="20"/>
+              </w:rPr>
+              <w:t xml:space="preserve"> initiated in 2008</w:t>
             </w:r>
           </w:p>
         </w:tc>
@@ -4608,7 +5264,7 @@
         </w:tc>
         <w:tc>
           <w:tcPr>
-            <w:tcW w:w="1170" w:type="dxa"/>
+            <w:tcW w:w="1890" w:type="dxa"/>
             <w:vAlign w:val="center"/>
           </w:tcPr>
           <w:p>
@@ -4617,6 +5273,7 @@
               <w:jc w:val="center"/>
               <w:rPr>
                 <w:rFonts w:ascii="Times New Roman" w:hAnsi="Times New Roman" w:cs="Times New Roman"/>
+                <w:color w:val="FF0000"/>
                 <w:sz w:val="20"/>
                 <w:szCs w:val="20"/>
               </w:rPr>
@@ -4624,16 +5281,26 @@
             <w:r>
               <w:rPr>
                 <w:rFonts w:ascii="Times New Roman" w:hAnsi="Times New Roman" w:cs="Times New Roman"/>
+                <w:color w:val="FF0000"/>
                 <w:sz w:val="20"/>
                 <w:szCs w:val="20"/>
               </w:rPr>
               <w:t>Nicollet loam</w:t>
+            </w:r>
+            <w:r>
+              <w:rPr>
+                <w:rFonts w:ascii="Times New Roman" w:hAnsi="Times New Roman" w:cs="Times New Roman"/>
+                <w:color w:val="FF0000"/>
+                <w:sz w:val="20"/>
+                <w:szCs w:val="20"/>
+              </w:rPr>
+              <w:t>; 29/43/28</w:t>
             </w:r>
           </w:p>
         </w:tc>
         <w:tc>
           <w:tcPr>
-            <w:tcW w:w="1710" w:type="dxa"/>
+            <w:tcW w:w="990" w:type="dxa"/>
             <w:vAlign w:val="center"/>
           </w:tcPr>
           <w:p>
@@ -4778,7 +5445,7 @@
         </w:tc>
         <w:tc>
           <w:tcPr>
-            <w:tcW w:w="1440" w:type="dxa"/>
+            <w:tcW w:w="990" w:type="dxa"/>
             <w:shd w:val="clear" w:color="auto" w:fill="auto"/>
             <w:vAlign w:val="center"/>
           </w:tcPr>
@@ -4804,7 +5471,7 @@
         </w:tc>
         <w:tc>
           <w:tcPr>
-            <w:tcW w:w="1080" w:type="dxa"/>
+            <w:tcW w:w="1170" w:type="dxa"/>
             <w:shd w:val="clear" w:color="auto" w:fill="auto"/>
             <w:vAlign w:val="center"/>
           </w:tcPr>
@@ -4835,7 +5502,7 @@
         </w:trPr>
         <w:tc>
           <w:tcPr>
-            <w:tcW w:w="13140" w:type="dxa"/>
+            <w:tcW w:w="12780" w:type="dxa"/>
             <w:gridSpan w:val="11"/>
           </w:tcPr>
           <w:p>
@@ -4843,6 +5510,9 @@
               <w:spacing w:after="0" w:line="240" w:lineRule="auto"/>
               <w:rPr>
                 <w:rFonts w:ascii="Times New Roman" w:hAnsi="Times New Roman" w:cs="Times New Roman"/>
+                <w:i/>
+                <w:iCs/>
+                <w:color w:val="FF0000"/>
                 <w:sz w:val="20"/>
                 <w:szCs w:val="20"/>
               </w:rPr>
@@ -4852,18 +5522,71 @@
                 <w:rFonts w:ascii="Times New Roman" w:hAnsi="Times New Roman" w:cs="Times New Roman"/>
                 <w:i/>
                 <w:iCs/>
+                <w:color w:val="FF0000"/>
                 <w:sz w:val="20"/>
                 <w:szCs w:val="20"/>
               </w:rPr>
-              <w:t xml:space="preserve">Central-silage (research plots); </w:t>
-            </w:r>
-            <w:r>
-              <w:rPr>
-                <w:rFonts w:ascii="Times New Roman" w:hAnsi="Times New Roman" w:cs="Times New Roman"/>
+              <w:t>Central-silage (research plots)</w:t>
+            </w:r>
+            <w:r>
+              <w:rPr>
+                <w:rFonts w:ascii="Times New Roman" w:hAnsi="Times New Roman" w:cs="Times New Roman"/>
+                <w:i/>
+                <w:iCs/>
+                <w:color w:val="FF0000"/>
                 <w:sz w:val="20"/>
                 <w:szCs w:val="20"/>
               </w:rPr>
-              <w:t>42⁰00’N 93⁰48’W; initiated in 2002</w:t>
+              <w:t>,</w:t>
+            </w:r>
+          </w:p>
+          <w:p>
+            <w:pPr>
+              <w:spacing w:after="0" w:line="240" w:lineRule="auto"/>
+              <w:rPr>
+                <w:rFonts w:ascii="Times New Roman" w:hAnsi="Times New Roman" w:cs="Times New Roman"/>
+                <w:color w:val="FF0000"/>
+                <w:sz w:val="20"/>
+                <w:szCs w:val="20"/>
+              </w:rPr>
+            </w:pPr>
+            <w:r>
+              <w:rPr>
+                <w:rFonts w:ascii="Times New Roman" w:hAnsi="Times New Roman" w:cs="Times New Roman"/>
+                <w:i/>
+                <w:iCs/>
+                <w:color w:val="FF0000"/>
+                <w:sz w:val="20"/>
+                <w:szCs w:val="20"/>
+              </w:rPr>
+              <w:t xml:space="preserve"> </w:t>
+            </w:r>
+            <w:r>
+              <w:rPr>
+                <w:rFonts w:ascii="Times New Roman" w:hAnsi="Times New Roman" w:cs="Times New Roman"/>
+                <w:color w:val="FF0000"/>
+                <w:sz w:val="20"/>
+                <w:szCs w:val="20"/>
+              </w:rPr>
+              <w:t>42⁰00’N 93⁰48’W</w:t>
+            </w:r>
+            <w:r>
+              <w:rPr>
+                <w:rFonts w:ascii="Times New Roman" w:hAnsi="Times New Roman" w:cs="Times New Roman"/>
+                <w:color w:val="FF0000"/>
+                <w:sz w:val="20"/>
+                <w:szCs w:val="20"/>
+              </w:rPr>
+              <w:t>,</w:t>
+            </w:r>
+            <w:r>
+              <w:rPr>
+                <w:rFonts w:ascii="Times New Roman" w:hAnsi="Times New Roman" w:cs="Times New Roman"/>
+                <w:color w:val="FF0000"/>
+                <w:sz w:val="20"/>
+                <w:szCs w:val="20"/>
+              </w:rPr>
+              <w:t xml:space="preserve"> initiated in 2002</w:t>
             </w:r>
           </w:p>
         </w:tc>
@@ -4944,7 +5667,7 @@
         </w:tc>
         <w:tc>
           <w:tcPr>
-            <w:tcW w:w="1170" w:type="dxa"/>
+            <w:tcW w:w="1890" w:type="dxa"/>
             <w:vAlign w:val="center"/>
           </w:tcPr>
           <w:p>
@@ -4953,6 +5676,7 @@
               <w:jc w:val="center"/>
               <w:rPr>
                 <w:rFonts w:ascii="Times New Roman" w:hAnsi="Times New Roman" w:cs="Times New Roman"/>
+                <w:color w:val="FF0000"/>
                 <w:sz w:val="20"/>
                 <w:szCs w:val="20"/>
               </w:rPr>
@@ -4960,16 +5684,47 @@
             <w:r>
               <w:rPr>
                 <w:rFonts w:ascii="Times New Roman" w:hAnsi="Times New Roman" w:cs="Times New Roman"/>
+                <w:color w:val="FF0000"/>
                 <w:sz w:val="20"/>
                 <w:szCs w:val="20"/>
               </w:rPr>
               <w:t>Clarion loam</w:t>
+            </w:r>
+            <w:r>
+              <w:rPr>
+                <w:rFonts w:ascii="Times New Roman" w:hAnsi="Times New Roman" w:cs="Times New Roman"/>
+                <w:color w:val="FF0000"/>
+                <w:sz w:val="20"/>
+                <w:szCs w:val="20"/>
+              </w:rPr>
+              <w:t>;</w:t>
+            </w:r>
+          </w:p>
+          <w:p>
+            <w:pPr>
+              <w:spacing w:after="0" w:line="240" w:lineRule="auto"/>
+              <w:jc w:val="center"/>
+              <w:rPr>
+                <w:rFonts w:ascii="Times New Roman" w:hAnsi="Times New Roman" w:cs="Times New Roman"/>
+                <w:color w:val="FF0000"/>
+                <w:sz w:val="20"/>
+                <w:szCs w:val="20"/>
+              </w:rPr>
+            </w:pPr>
+            <w:r>
+              <w:rPr>
+                <w:rFonts w:ascii="Times New Roman" w:hAnsi="Times New Roman" w:cs="Times New Roman"/>
+                <w:color w:val="FF0000"/>
+                <w:sz w:val="20"/>
+                <w:szCs w:val="20"/>
+              </w:rPr>
+              <w:t>30/41/29</w:t>
             </w:r>
           </w:p>
         </w:tc>
         <w:tc>
           <w:tcPr>
-            <w:tcW w:w="1710" w:type="dxa"/>
+            <w:tcW w:w="990" w:type="dxa"/>
             <w:vAlign w:val="center"/>
           </w:tcPr>
           <w:p>
@@ -5114,7 +5869,7 @@
         </w:tc>
         <w:tc>
           <w:tcPr>
-            <w:tcW w:w="1440" w:type="dxa"/>
+            <w:tcW w:w="990" w:type="dxa"/>
             <w:shd w:val="clear" w:color="auto" w:fill="auto"/>
             <w:vAlign w:val="center"/>
           </w:tcPr>
@@ -5140,7 +5895,7 @@
         </w:tc>
         <w:tc>
           <w:tcPr>
-            <w:tcW w:w="1080" w:type="dxa"/>
+            <w:tcW w:w="1170" w:type="dxa"/>
             <w:shd w:val="clear" w:color="auto" w:fill="auto"/>
             <w:vAlign w:val="center"/>
           </w:tcPr>
@@ -5171,7 +5926,7 @@
         </w:trPr>
         <w:tc>
           <w:tcPr>
-            <w:tcW w:w="13140" w:type="dxa"/>
+            <w:tcW w:w="12780" w:type="dxa"/>
             <w:gridSpan w:val="11"/>
           </w:tcPr>
           <w:p>
@@ -5179,6 +5934,9 @@
               <w:spacing w:after="0" w:line="240" w:lineRule="auto"/>
               <w:rPr>
                 <w:rFonts w:ascii="Times New Roman" w:hAnsi="Times New Roman" w:cs="Times New Roman"/>
+                <w:i/>
+                <w:iCs/>
+                <w:color w:val="FF0000"/>
                 <w:sz w:val="20"/>
                 <w:szCs w:val="20"/>
               </w:rPr>
@@ -5188,18 +5946,51 @@
                 <w:rFonts w:ascii="Times New Roman" w:hAnsi="Times New Roman" w:cs="Times New Roman"/>
                 <w:i/>
                 <w:iCs/>
+                <w:color w:val="FF0000"/>
                 <w:sz w:val="20"/>
                 <w:szCs w:val="20"/>
               </w:rPr>
-              <w:t xml:space="preserve">Central-grain (research plots); </w:t>
-            </w:r>
-            <w:r>
-              <w:rPr>
-                <w:rFonts w:ascii="Times New Roman" w:hAnsi="Times New Roman" w:cs="Times New Roman"/>
+              <w:t>Central-grain (research plots),</w:t>
+            </w:r>
+          </w:p>
+          <w:p>
+            <w:pPr>
+              <w:spacing w:after="0" w:line="240" w:lineRule="auto"/>
+              <w:rPr>
+                <w:rFonts w:ascii="Times New Roman" w:hAnsi="Times New Roman" w:cs="Times New Roman"/>
+                <w:color w:val="FF0000"/>
                 <w:sz w:val="20"/>
                 <w:szCs w:val="20"/>
               </w:rPr>
-              <w:t>42⁰00’N 93⁰48’W; initiated in 2009</w:t>
+            </w:pPr>
+            <w:r>
+              <w:rPr>
+                <w:rFonts w:ascii="Times New Roman" w:hAnsi="Times New Roman" w:cs="Times New Roman"/>
+                <w:i/>
+                <w:iCs/>
+                <w:color w:val="FF0000"/>
+                <w:sz w:val="20"/>
+                <w:szCs w:val="20"/>
+              </w:rPr>
+              <w:t xml:space="preserve"> </w:t>
+            </w:r>
+            <w:r>
+              <w:rPr>
+                <w:rFonts w:ascii="Times New Roman" w:hAnsi="Times New Roman" w:cs="Times New Roman"/>
+                <w:color w:val="FF0000"/>
+                <w:sz w:val="20"/>
+                <w:szCs w:val="20"/>
+              </w:rPr>
+              <w:t>42⁰00’N 93⁰48’W,</w:t>
+            </w:r>
+            <w:r>
+              <w:rPr>
+                <w:rFonts w:ascii="Times New Roman" w:hAnsi="Times New Roman" w:cs="Times New Roman"/>
+                <w:color w:val="FF0000"/>
+                <w:sz w:val="20"/>
+                <w:szCs w:val="20"/>
+              </w:rPr>
+              <w:t xml:space="preserve"> initiated in 2009</w:t>
             </w:r>
           </w:p>
         </w:tc>
@@ -5280,7 +6071,7 @@
         </w:tc>
         <w:tc>
           <w:tcPr>
-            <w:tcW w:w="1170" w:type="dxa"/>
+            <w:tcW w:w="1890" w:type="dxa"/>
             <w:vAlign w:val="center"/>
           </w:tcPr>
           <w:p>
@@ -5289,6 +6080,7 @@
               <w:jc w:val="center"/>
               <w:rPr>
                 <w:rFonts w:ascii="Times New Roman" w:hAnsi="Times New Roman" w:cs="Times New Roman"/>
+                <w:color w:val="FF0000"/>
                 <w:sz w:val="20"/>
                 <w:szCs w:val="20"/>
               </w:rPr>
@@ -5296,16 +6088,47 @@
             <w:r>
               <w:rPr>
                 <w:rFonts w:ascii="Times New Roman" w:hAnsi="Times New Roman" w:cs="Times New Roman"/>
+                <w:color w:val="FF0000"/>
                 <w:sz w:val="20"/>
                 <w:szCs w:val="20"/>
               </w:rPr>
               <w:t>Clarion loam</w:t>
+            </w:r>
+            <w:r>
+              <w:rPr>
+                <w:rFonts w:ascii="Times New Roman" w:hAnsi="Times New Roman" w:cs="Times New Roman"/>
+                <w:color w:val="FF0000"/>
+                <w:sz w:val="20"/>
+                <w:szCs w:val="20"/>
+              </w:rPr>
+              <w:t>;</w:t>
+            </w:r>
+          </w:p>
+          <w:p>
+            <w:pPr>
+              <w:spacing w:after="0" w:line="240" w:lineRule="auto"/>
+              <w:jc w:val="center"/>
+              <w:rPr>
+                <w:rFonts w:ascii="Times New Roman" w:hAnsi="Times New Roman" w:cs="Times New Roman"/>
+                <w:color w:val="FF0000"/>
+                <w:sz w:val="20"/>
+                <w:szCs w:val="20"/>
+              </w:rPr>
+            </w:pPr>
+            <w:r>
+              <w:rPr>
+                <w:rFonts w:ascii="Times New Roman" w:hAnsi="Times New Roman" w:cs="Times New Roman"/>
+                <w:color w:val="FF0000"/>
+                <w:sz w:val="20"/>
+                <w:szCs w:val="20"/>
+              </w:rPr>
+              <w:t>32/40/28</w:t>
             </w:r>
           </w:p>
         </w:tc>
         <w:tc>
           <w:tcPr>
-            <w:tcW w:w="1710" w:type="dxa"/>
+            <w:tcW w:w="990" w:type="dxa"/>
             <w:vAlign w:val="center"/>
           </w:tcPr>
           <w:p>
@@ -5450,7 +6273,7 @@
         </w:tc>
         <w:tc>
           <w:tcPr>
-            <w:tcW w:w="1440" w:type="dxa"/>
+            <w:tcW w:w="990" w:type="dxa"/>
             <w:shd w:val="clear" w:color="auto" w:fill="auto"/>
             <w:vAlign w:val="center"/>
           </w:tcPr>
@@ -5476,7 +6299,7 @@
         </w:tc>
         <w:tc>
           <w:tcPr>
-            <w:tcW w:w="1080" w:type="dxa"/>
+            <w:tcW w:w="1170" w:type="dxa"/>
             <w:shd w:val="clear" w:color="auto" w:fill="auto"/>
             <w:vAlign w:val="center"/>
           </w:tcPr>
@@ -5507,7 +6330,7 @@
         </w:trPr>
         <w:tc>
           <w:tcPr>
-            <w:tcW w:w="13140" w:type="dxa"/>
+            <w:tcW w:w="12780" w:type="dxa"/>
             <w:gridSpan w:val="11"/>
           </w:tcPr>
           <w:p>
@@ -5515,6 +6338,9 @@
               <w:spacing w:after="0" w:line="240" w:lineRule="auto"/>
               <w:rPr>
                 <w:rFonts w:ascii="Times New Roman" w:hAnsi="Times New Roman" w:cs="Times New Roman"/>
+                <w:i/>
+                <w:iCs/>
+                <w:color w:val="FF0000"/>
                 <w:sz w:val="20"/>
                 <w:szCs w:val="20"/>
               </w:rPr>
@@ -5524,18 +6350,62 @@
                 <w:rFonts w:ascii="Times New Roman" w:hAnsi="Times New Roman" w:cs="Times New Roman"/>
                 <w:i/>
                 <w:iCs/>
+                <w:color w:val="FF0000"/>
                 <w:sz w:val="20"/>
                 <w:szCs w:val="20"/>
               </w:rPr>
-              <w:t xml:space="preserve">East-grain (commercial farm); </w:t>
-            </w:r>
-            <w:r>
-              <w:rPr>
-                <w:rFonts w:ascii="Times New Roman" w:hAnsi="Times New Roman" w:cs="Times New Roman"/>
+              <w:t>East-grain (commercial farm)</w:t>
+            </w:r>
+            <w:r>
+              <w:rPr>
+                <w:rFonts w:ascii="Times New Roman" w:hAnsi="Times New Roman" w:cs="Times New Roman"/>
+                <w:i/>
+                <w:iCs/>
+                <w:color w:val="FF0000"/>
                 <w:sz w:val="20"/>
                 <w:szCs w:val="20"/>
               </w:rPr>
-              <w:t>41⁰18’N 92⁰48’W; initiated in 2009</w:t>
+              <w:t>,</w:t>
+            </w:r>
+            <w:r>
+              <w:rPr>
+                <w:rFonts w:ascii="Times New Roman" w:hAnsi="Times New Roman" w:cs="Times New Roman"/>
+                <w:i/>
+                <w:iCs/>
+                <w:color w:val="FF0000"/>
+                <w:sz w:val="20"/>
+                <w:szCs w:val="20"/>
+              </w:rPr>
+              <w:t xml:space="preserve"> </w:t>
+            </w:r>
+          </w:p>
+          <w:p>
+            <w:pPr>
+              <w:spacing w:after="0" w:line="240" w:lineRule="auto"/>
+              <w:rPr>
+                <w:rFonts w:ascii="Times New Roman" w:hAnsi="Times New Roman" w:cs="Times New Roman"/>
+                <w:color w:val="FF0000"/>
+                <w:sz w:val="20"/>
+                <w:szCs w:val="20"/>
+              </w:rPr>
+            </w:pPr>
+            <w:r>
+              <w:rPr>
+                <w:rFonts w:ascii="Times New Roman" w:hAnsi="Times New Roman" w:cs="Times New Roman"/>
+                <w:color w:val="FF0000"/>
+                <w:sz w:val="20"/>
+                <w:szCs w:val="20"/>
+              </w:rPr>
+              <w:t>41⁰18’N 92⁰48’W,</w:t>
+            </w:r>
+            <w:r>
+              <w:rPr>
+                <w:rFonts w:ascii="Times New Roman" w:hAnsi="Times New Roman" w:cs="Times New Roman"/>
+                <w:color w:val="FF0000"/>
+                <w:sz w:val="20"/>
+                <w:szCs w:val="20"/>
+              </w:rPr>
+              <w:t xml:space="preserve"> initiated in 2009</w:t>
             </w:r>
           </w:p>
         </w:tc>
@@ -5622,7 +6492,7 @@
         </w:tc>
         <w:tc>
           <w:tcPr>
-            <w:tcW w:w="1170" w:type="dxa"/>
+            <w:tcW w:w="1890" w:type="dxa"/>
             <w:tcBorders>
               <w:bottom w:val="single" w:sz="4" w:space="0" w:color="auto"/>
             </w:tcBorders>
@@ -5634,6 +6504,7 @@
               <w:jc w:val="center"/>
               <w:rPr>
                 <w:rFonts w:ascii="Times New Roman" w:hAnsi="Times New Roman" w:cs="Times New Roman"/>
+                <w:color w:val="FF0000"/>
                 <w:sz w:val="20"/>
                 <w:szCs w:val="20"/>
               </w:rPr>
@@ -5642,6 +6513,7 @@
             <w:r>
               <w:rPr>
                 <w:rFonts w:ascii="Times New Roman" w:hAnsi="Times New Roman" w:cs="Times New Roman"/>
+                <w:color w:val="FF0000"/>
                 <w:sz w:val="20"/>
                 <w:szCs w:val="20"/>
               </w:rPr>
@@ -5651,16 +6523,47 @@
             <w:r>
               <w:rPr>
                 <w:rFonts w:ascii="Times New Roman" w:hAnsi="Times New Roman" w:cs="Times New Roman"/>
+                <w:color w:val="FF0000"/>
                 <w:sz w:val="20"/>
                 <w:szCs w:val="20"/>
               </w:rPr>
               <w:t xml:space="preserve"> silty clay loam</w:t>
+            </w:r>
+            <w:r>
+              <w:rPr>
+                <w:rFonts w:ascii="Times New Roman" w:hAnsi="Times New Roman" w:cs="Times New Roman"/>
+                <w:color w:val="FF0000"/>
+                <w:sz w:val="20"/>
+                <w:szCs w:val="20"/>
+              </w:rPr>
+              <w:t>;</w:t>
+            </w:r>
+          </w:p>
+          <w:p>
+            <w:pPr>
+              <w:spacing w:after="0" w:line="240" w:lineRule="auto"/>
+              <w:jc w:val="center"/>
+              <w:rPr>
+                <w:rFonts w:ascii="Times New Roman" w:hAnsi="Times New Roman" w:cs="Times New Roman"/>
+                <w:color w:val="FF0000"/>
+                <w:sz w:val="20"/>
+                <w:szCs w:val="20"/>
+              </w:rPr>
+            </w:pPr>
+            <w:r>
+              <w:rPr>
+                <w:rFonts w:ascii="Times New Roman" w:hAnsi="Times New Roman" w:cs="Times New Roman"/>
+                <w:color w:val="FF0000"/>
+                <w:sz w:val="20"/>
+                <w:szCs w:val="20"/>
+              </w:rPr>
+              <w:t>11/56/33</w:t>
             </w:r>
           </w:p>
         </w:tc>
         <w:tc>
           <w:tcPr>
-            <w:tcW w:w="1710" w:type="dxa"/>
+            <w:tcW w:w="990" w:type="dxa"/>
             <w:tcBorders>
               <w:bottom w:val="single" w:sz="4" w:space="0" w:color="auto"/>
             </w:tcBorders>
@@ -5823,7 +6726,7 @@
         </w:tc>
         <w:tc>
           <w:tcPr>
-            <w:tcW w:w="1440" w:type="dxa"/>
+            <w:tcW w:w="990" w:type="dxa"/>
             <w:tcBorders>
               <w:bottom w:val="single" w:sz="4" w:space="0" w:color="auto"/>
             </w:tcBorders>
@@ -5852,7 +6755,7 @@
         </w:tc>
         <w:tc>
           <w:tcPr>
-            <w:tcW w:w="1080" w:type="dxa"/>
+            <w:tcW w:w="1170" w:type="dxa"/>
             <w:tcBorders>
               <w:bottom w:val="single" w:sz="4" w:space="0" w:color="auto"/>
             </w:tcBorders>
@@ -5880,8 +6783,129 @@
           </w:p>
         </w:tc>
       </w:tr>
+      <w:tr>
+        <w:trPr>
+          <w:trHeight w:val="306"/>
+        </w:trPr>
+        <w:tc>
+          <w:tcPr>
+            <w:tcW w:w="12780" w:type="dxa"/>
+            <w:gridSpan w:val="11"/>
+            <w:tcBorders>
+              <w:top w:val="single" w:sz="4" w:space="0" w:color="auto"/>
+            </w:tcBorders>
+            <w:shd w:val="clear" w:color="auto" w:fill="auto"/>
+            <w:vAlign w:val="center"/>
+          </w:tcPr>
+          <w:p>
+            <w:pPr>
+              <w:spacing w:line="240" w:lineRule="auto"/>
+              <w:contextualSpacing/>
+              <w:rPr>
+                <w:rFonts w:ascii="Times New Roman" w:hAnsi="Times New Roman" w:cs="Times New Roman"/>
+                <w:i/>
+                <w:iCs/>
+                <w:sz w:val="18"/>
+                <w:szCs w:val="20"/>
+              </w:rPr>
+            </w:pPr>
+            <w:r>
+              <w:rPr>
+                <w:rFonts w:ascii="Times New Roman" w:hAnsi="Times New Roman" w:cs="Times New Roman"/>
+                <w:i/>
+                <w:iCs/>
+                <w:sz w:val="18"/>
+                <w:szCs w:val="20"/>
+              </w:rPr>
+              <w:t>* From Web Soil Survey data using map unit area weighted estimates</w:t>
+            </w:r>
+            <w:r>
+              <w:rPr>
+                <w:rFonts w:ascii="Times New Roman" w:hAnsi="Times New Roman" w:cs="Times New Roman"/>
+                <w:i/>
+                <w:iCs/>
+                <w:sz w:val="18"/>
+                <w:szCs w:val="20"/>
+              </w:rPr>
+              <w:t xml:space="preserve"> </w:t>
+            </w:r>
+          </w:p>
+          <w:p>
+            <w:pPr>
+              <w:spacing w:line="240" w:lineRule="auto"/>
+              <w:contextualSpacing/>
+              <w:rPr>
+                <w:rFonts w:ascii="Times New Roman" w:hAnsi="Times New Roman" w:cs="Times New Roman"/>
+                <w:i/>
+                <w:iCs/>
+                <w:color w:val="FF0000"/>
+                <w:sz w:val="18"/>
+                <w:szCs w:val="20"/>
+              </w:rPr>
+            </w:pPr>
+            <w:r>
+              <w:rPr>
+                <w:rFonts w:ascii="Times New Roman" w:hAnsi="Times New Roman" w:cs="Times New Roman"/>
+                <w:i/>
+                <w:iCs/>
+                <w:color w:val="FF0000"/>
+                <w:sz w:val="18"/>
+                <w:szCs w:val="20"/>
+              </w:rPr>
+              <w:t>*</w:t>
+            </w:r>
+            <w:r>
+              <w:rPr>
+                <w:rFonts w:ascii="Times New Roman" w:hAnsi="Times New Roman" w:cs="Times New Roman"/>
+                <w:i/>
+                <w:iCs/>
+                <w:color w:val="FF0000"/>
+                <w:sz w:val="18"/>
+                <w:szCs w:val="20"/>
+              </w:rPr>
+              <w:t xml:space="preserve">* </w:t>
+            </w:r>
+            <w:r>
+              <w:rPr>
+                <w:rFonts w:ascii="Times New Roman" w:hAnsi="Times New Roman" w:cs="Times New Roman"/>
+                <w:i/>
+                <w:iCs/>
+                <w:color w:val="FF0000"/>
+                <w:sz w:val="18"/>
+                <w:szCs w:val="20"/>
+              </w:rPr>
+              <w:t>Measured, see Materials and Methods</w:t>
+            </w:r>
+          </w:p>
+          <w:p>
+            <w:pPr>
+              <w:spacing w:line="480" w:lineRule="auto"/>
+              <w:contextualSpacing/>
+              <w:rPr>
+                <w:rFonts w:ascii="Times New Roman" w:hAnsi="Times New Roman" w:cs="Times New Roman"/>
+                <w:i/>
+                <w:iCs/>
+                <w:sz w:val="18"/>
+                <w:szCs w:val="20"/>
+              </w:rPr>
+            </w:pPr>
+          </w:p>
+          <w:p>
+            <w:pPr>
+              <w:spacing w:after="0" w:line="240" w:lineRule="auto"/>
+              <w:contextualSpacing/>
+              <w:jc w:val="center"/>
+              <w:rPr>
+                <w:rFonts w:ascii="Times New Roman" w:hAnsi="Times New Roman" w:cs="Times New Roman"/>
+                <w:sz w:val="20"/>
+                <w:szCs w:val="20"/>
+              </w:rPr>
+            </w:pPr>
+          </w:p>
+        </w:tc>
+      </w:tr>
+      <w:bookmarkEnd w:id="1"/>
     </w:tbl>
-    <w:bookmarkEnd w:id="0"/>
     <w:p>
       <w:pPr>
         <w:spacing w:line="480" w:lineRule="auto"/>
@@ -5900,135 +6924,6 @@
           <w:docGrid w:linePitch="360"/>
         </w:sectPr>
       </w:pPr>
-      <w:r>
-        <w:rPr>
-          <w:rFonts w:ascii="Times New Roman" w:hAnsi="Times New Roman" w:cs="Times New Roman"/>
-          <w:i/>
-          <w:iCs/>
-          <w:sz w:val="18"/>
-          <w:szCs w:val="20"/>
-        </w:rPr>
-        <w:t>* From Web Soil Survey data</w:t>
-      </w:r>
-      <w:r>
-        <w:rPr>
-          <w:rFonts w:ascii="Times New Roman" w:hAnsi="Times New Roman" w:cs="Times New Roman"/>
-          <w:i/>
-          <w:iCs/>
-          <w:sz w:val="18"/>
-          <w:szCs w:val="20"/>
-        </w:rPr>
-        <w:t xml:space="preserve"> using map unit area weighted estimates</w:t>
-      </w:r>
-    </w:p>
-    <w:p>
-      <w:pPr>
-        <w:spacing w:line="480" w:lineRule="auto"/>
-        <w:rPr>
-          <w:rFonts w:ascii="Times New Roman" w:hAnsi="Times New Roman" w:cs="Times New Roman"/>
-          <w:szCs w:val="24"/>
-        </w:rPr>
-      </w:pPr>
-      <w:r>
-        <w:rPr>
-          <w:rFonts w:ascii="Times New Roman" w:hAnsi="Times New Roman" w:cs="Times New Roman"/>
-          <w:szCs w:val="24"/>
-        </w:rPr>
-        <w:lastRenderedPageBreak/>
-        <w:t xml:space="preserve">The West-grain and East-grain trials were production fields on commercial farms, and only one phase of the maize/soybean rotation was present each year. The Central site was a larger research study managed by the United States Department of Agriculture </w:t>
-      </w:r>
-      <w:r>
-        <w:rPr>
-          <w:rFonts w:ascii="Times New Roman" w:hAnsi="Times New Roman" w:cs="Times New Roman"/>
-          <w:szCs w:val="24"/>
-        </w:rPr>
-        <w:t xml:space="preserve">(USDA) </w:t>
-      </w:r>
-      <w:r>
-        <w:rPr>
-          <w:rFonts w:ascii="Times New Roman" w:hAnsi="Times New Roman" w:cs="Times New Roman"/>
-          <w:szCs w:val="24"/>
-        </w:rPr>
-        <w:t xml:space="preserve">and included both phases of each rotation </w:t>
-      </w:r>
-      <w:r>
-        <w:rPr>
-          <w:rFonts w:ascii="Times New Roman" w:hAnsi="Times New Roman" w:cs="Times New Roman"/>
-          <w:color w:val="000000"/>
-          <w:szCs w:val="24"/>
-        </w:rPr>
-        <w:t>(</w:t>
-      </w:r>
-      <w:proofErr w:type="spellStart"/>
-      <w:r>
-        <w:rPr>
-          <w:rFonts w:ascii="Times New Roman" w:hAnsi="Times New Roman" w:cs="Times New Roman"/>
-          <w:color w:val="000000"/>
-          <w:szCs w:val="24"/>
-        </w:rPr>
-        <w:t>Kaspar</w:t>
-      </w:r>
-      <w:proofErr w:type="spellEnd"/>
-      <w:r>
-        <w:rPr>
-          <w:rFonts w:ascii="Times New Roman" w:hAnsi="Times New Roman" w:cs="Times New Roman"/>
-          <w:color w:val="000000"/>
-          <w:szCs w:val="24"/>
-        </w:rPr>
-        <w:t xml:space="preserve"> et al., 2007, 2012)</w:t>
-      </w:r>
-      <w:r>
-        <w:rPr>
-          <w:rFonts w:ascii="Times New Roman" w:hAnsi="Times New Roman" w:cs="Times New Roman"/>
-          <w:szCs w:val="24"/>
-        </w:rPr>
-        <w:t xml:space="preserve">. For the present study, only the soybean phase of the USDA site was sampled due to time constraints. Cover crop biomass sampling occurred each spring at every trial; details about methodology are reported elsewhere </w:t>
-      </w:r>
-      <w:r>
-        <w:rPr>
-          <w:rFonts w:ascii="Times New Roman" w:hAnsi="Times New Roman" w:cs="Times New Roman"/>
-          <w:color w:val="000000"/>
-          <w:szCs w:val="24"/>
-        </w:rPr>
-        <w:t>(Nichols et al., 2020a)</w:t>
-      </w:r>
-      <w:r>
-        <w:rPr>
-          <w:rFonts w:ascii="Times New Roman" w:hAnsi="Times New Roman" w:cs="Times New Roman"/>
-          <w:szCs w:val="24"/>
-        </w:rPr>
-        <w:t xml:space="preserve"> and historical values are available</w:t>
-      </w:r>
-      <w:r>
-        <w:rPr>
-          <w:rFonts w:ascii="Times New Roman" w:hAnsi="Times New Roman" w:cs="Times New Roman"/>
-          <w:szCs w:val="24"/>
-        </w:rPr>
-        <w:t xml:space="preserve"> (</w:t>
-      </w:r>
-      <w:r>
-        <w:rPr>
-          <w:rFonts w:ascii="Times New Roman" w:hAnsi="Times New Roman" w:cs="Times New Roman"/>
-          <w:b/>
-          <w:bCs/>
-          <w:szCs w:val="24"/>
-        </w:rPr>
-        <w:t>Supplementary Table S4</w:t>
-      </w:r>
-      <w:r>
-        <w:rPr>
-          <w:rFonts w:ascii="Times New Roman" w:hAnsi="Times New Roman" w:cs="Times New Roman"/>
-          <w:szCs w:val="24"/>
-        </w:rPr>
-        <w:t>)</w:t>
-      </w:r>
-      <w:r>
-        <w:rPr>
-          <w:rFonts w:ascii="Times New Roman" w:hAnsi="Times New Roman" w:cs="Times New Roman"/>
-          <w:szCs w:val="24"/>
-        </w:rPr>
-        <w:t xml:space="preserve">.   </w:t>
-      </w:r>
     </w:p>
     <w:p>
       <w:pPr>
@@ -6049,6 +6944,7 @@
           <w:i/>
           <w:iCs/>
         </w:rPr>
+        <w:lastRenderedPageBreak/>
         <w:t>Soil Sampling</w:t>
       </w:r>
     </w:p>
@@ -6203,7 +7099,6 @@
           <w:i/>
           <w:iCs/>
         </w:rPr>
-        <w:lastRenderedPageBreak/>
         <w:t>Soil-water-retention curve</w:t>
       </w:r>
     </w:p>
@@ -6392,7 +7287,16 @@
           <w:b w:val="0"/>
           <w:sz w:val="22"/>
         </w:rPr>
-        <w:t xml:space="preserve"> filled to the top of the first ring, allowing the </w:t>
+        <w:t xml:space="preserve"> filled to the top of the first </w:t>
+      </w:r>
+      <w:r>
+        <w:rPr>
+          <w:rFonts w:eastAsiaTheme="minorHAnsi"/>
+          <w:b w:val="0"/>
+          <w:sz w:val="22"/>
+        </w:rPr>
+        <w:lastRenderedPageBreak/>
+        <w:t xml:space="preserve">ring, allowing the </w:t>
       </w:r>
       <w:r>
         <w:rPr>
@@ -6718,6 +7622,7 @@
         <w:rPr>
           <w:i/>
           <w:iCs/>
+          <w:color w:val="FF0000"/>
         </w:rPr>
         <w:t xml:space="preserve">Soil </w:t>
       </w:r>
@@ -6725,8 +7630,32 @@
         <w:rPr>
           <w:i/>
           <w:iCs/>
-        </w:rPr>
-        <w:t>Texture</w:t>
+          <w:color w:val="FF0000"/>
+        </w:rPr>
+        <w:t>t</w:t>
+      </w:r>
+      <w:r>
+        <w:rPr>
+          <w:i/>
+          <w:iCs/>
+          <w:color w:val="FF0000"/>
+        </w:rPr>
+        <w:t>exture</w:t>
+      </w:r>
+      <w:r>
+        <w:rPr>
+          <w:i/>
+          <w:iCs/>
+          <w:color w:val="FF0000"/>
+        </w:rPr>
+        <w:t xml:space="preserve"> and organic carbon</w:t>
+      </w:r>
+      <w:r>
+        <w:rPr>
+          <w:i/>
+          <w:iCs/>
+        </w:rPr>
+        <w:t xml:space="preserve"> </w:t>
       </w:r>
     </w:p>
     <w:p>
@@ -6835,14 +7764,7 @@
         <w:rPr>
           <w:rFonts w:ascii="Times New Roman" w:hAnsi="Times New Roman" w:cs="Times New Roman"/>
         </w:rPr>
-        <w:t xml:space="preserve"> attachment </w:t>
-      </w:r>
-      <w:r>
-        <w:rPr>
-          <w:rFonts w:ascii="Times New Roman" w:hAnsi="Times New Roman" w:cs="Times New Roman"/>
-        </w:rPr>
-        <w:lastRenderedPageBreak/>
-        <w:t xml:space="preserve">(Malvern </w:t>
+        <w:t xml:space="preserve"> attachment (Malvern </w:t>
       </w:r>
       <w:proofErr w:type="spellStart"/>
       <w:r>
@@ -6892,47 +7814,7 @@
         <w:rPr>
           <w:rFonts w:ascii="Times New Roman" w:hAnsi="Times New Roman" w:cs="Times New Roman"/>
         </w:rPr>
-        <w:t xml:space="preserve">).  </w:t>
-      </w:r>
-    </w:p>
-    <w:p>
-      <w:pPr>
-        <w:spacing w:line="480" w:lineRule="auto"/>
-        <w:rPr>
-          <w:rFonts w:ascii="Times New Roman" w:hAnsi="Times New Roman" w:cs="Times New Roman"/>
-          <w:b/>
-          <w:bCs/>
-          <w:i/>
-          <w:iCs/>
-          <w:sz w:val="24"/>
-          <w:szCs w:val="24"/>
-        </w:rPr>
-      </w:pPr>
-      <w:r>
-        <w:rPr>
-          <w:rFonts w:ascii="Times New Roman" w:hAnsi="Times New Roman" w:cs="Times New Roman"/>
-          <w:b/>
-          <w:bCs/>
-          <w:i/>
-          <w:iCs/>
-          <w:sz w:val="24"/>
-          <w:szCs w:val="24"/>
-        </w:rPr>
-        <w:t xml:space="preserve"> Organic carbon </w:t>
-      </w:r>
-    </w:p>
-    <w:p>
-      <w:pPr>
-        <w:spacing w:line="480" w:lineRule="auto"/>
-        <w:rPr>
-          <w:rFonts w:ascii="Times New Roman" w:hAnsi="Times New Roman" w:cs="Times New Roman"/>
-        </w:rPr>
-      </w:pPr>
-      <w:r>
-        <w:rPr>
-          <w:rFonts w:ascii="Times New Roman" w:hAnsi="Times New Roman" w:cs="Times New Roman"/>
-        </w:rPr>
-        <w:t>Half of the remaining oven-dried soil cores were sent for organic matter analysis (</w:t>
+        <w:t>).  Half of the remaining oven-dried soil cores were sent for organic matter analysis (</w:t>
       </w:r>
       <w:proofErr w:type="spellStart"/>
       <w:r>
@@ -7059,8 +7941,22 @@
       <w:r>
         <w:rPr>
           <w:rFonts w:ascii="Times New Roman" w:hAnsi="Times New Roman" w:cs="Times New Roman"/>
-        </w:rPr>
-        <w:t xml:space="preserve">data manipulation, figure creation, and </w:t>
+          <w:color w:val="FF0000"/>
+        </w:rPr>
+        <w:t xml:space="preserve">data </w:t>
+      </w:r>
+      <w:r>
+        <w:rPr>
+          <w:rFonts w:ascii="Times New Roman" w:hAnsi="Times New Roman" w:cs="Times New Roman"/>
+          <w:color w:val="FF0000"/>
+        </w:rPr>
+        <w:t>analysis</w:t>
+      </w:r>
+      <w:r>
+        <w:rPr>
+          <w:rFonts w:ascii="Times New Roman" w:hAnsi="Times New Roman" w:cs="Times New Roman"/>
+        </w:rPr>
+        <w:t xml:space="preserve">, figure creation, and </w:t>
       </w:r>
       <w:r>
         <w:rPr>
@@ -7143,6 +8039,7 @@
           <w:rFonts w:ascii="Times New Roman" w:hAnsi="Times New Roman" w:cs="Times New Roman"/>
           <w:color w:val="000000"/>
         </w:rPr>
+        <w:lastRenderedPageBreak/>
         <w:t>(</w:t>
       </w:r>
       <w:proofErr w:type="spellStart"/>
@@ -7458,14 +8355,7 @@
           <w:noProof/>
           <w:color w:val="000000"/>
         </w:rPr>
-        <w:t>(Bozdogan, 1987)</w:t>
-      </w:r>
-      <w:r>
-        <w:rPr>
-          <w:rFonts w:ascii="Times New Roman" w:hAnsi="Times New Roman" w:cs="Times New Roman"/>
-          <w:noProof/>
-        </w:rPr>
-        <w:t>)</w:t>
+        <w:t>Bozdogan, 1987)</w:t>
       </w:r>
       <w:r>
         <w:rPr>
@@ -7729,15 +8619,7 @@
           <w:rFonts w:ascii="Times New Roman" w:hAnsi="Times New Roman" w:cs="Times New Roman"/>
           <w:noProof/>
         </w:rPr>
-        <w:t xml:space="preserve"> is the inverse of </w:t>
-      </w:r>
-      <w:r>
-        <w:rPr>
-          <w:rFonts w:ascii="Times New Roman" w:hAnsi="Times New Roman" w:cs="Times New Roman"/>
-          <w:noProof/>
-        </w:rPr>
-        <w:lastRenderedPageBreak/>
-        <w:t xml:space="preserve">the air-entry potential, and </w:t>
+        <w:t xml:space="preserve"> is the inverse of the air-entry potential, and </w:t>
       </w:r>
       <w:r>
         <w:rPr>
@@ -7847,7 +8729,7 @@
           <w:rFonts w:ascii="Times New Roman" w:hAnsi="Times New Roman" w:cs="Times New Roman"/>
           <w:noProof/>
         </w:rPr>
-        <w:t>cmH2O, i.e. the permanent wilting point</w:t>
+        <w:t>cmH2O</w:t>
       </w:r>
       <w:r>
         <w:rPr>
@@ -7940,7 +8822,51 @@
           <w:rFonts w:ascii="Times New Roman" w:hAnsi="Times New Roman" w:cs="Times New Roman"/>
           <w:noProof/>
         </w:rPr>
-        <w:t xml:space="preserve">e compared the model-estimated saturated water contents with the data, as well as </w:t>
+        <w:t xml:space="preserve">e compared </w:t>
+      </w:r>
+      <w:r>
+        <w:rPr>
+          <w:rFonts w:ascii="Times New Roman" w:hAnsi="Times New Roman" w:cs="Times New Roman"/>
+          <w:noProof/>
+          <w:color w:val="FF0000"/>
+        </w:rPr>
+        <w:t>(1)</w:t>
+      </w:r>
+      <w:r>
+        <w:rPr>
+          <w:rFonts w:ascii="Times New Roman" w:hAnsi="Times New Roman" w:cs="Times New Roman"/>
+          <w:noProof/>
+        </w:rPr>
+        <w:t xml:space="preserve"> </w:t>
+      </w:r>
+      <w:r>
+        <w:rPr>
+          <w:rFonts w:ascii="Times New Roman" w:hAnsi="Times New Roman" w:cs="Times New Roman"/>
+          <w:noProof/>
+        </w:rPr>
+        <w:t>the model-estimated saturated water contents with the data,</w:t>
+      </w:r>
+      <w:r>
+        <w:rPr>
+          <w:rFonts w:ascii="Times New Roman" w:hAnsi="Times New Roman" w:cs="Times New Roman"/>
+          <w:noProof/>
+        </w:rPr>
+        <w:t xml:space="preserve"> and</w:t>
+      </w:r>
+      <w:r>
+        <w:rPr>
+          <w:rFonts w:ascii="Times New Roman" w:hAnsi="Times New Roman" w:cs="Times New Roman"/>
+          <w:noProof/>
+          <w:color w:val="FF0000"/>
+        </w:rPr>
+        <w:t xml:space="preserve"> (2)</w:t>
+      </w:r>
+      <w:r>
+        <w:rPr>
+          <w:rFonts w:ascii="Times New Roman" w:hAnsi="Times New Roman" w:cs="Times New Roman"/>
+          <w:noProof/>
+        </w:rPr>
+        <w:t xml:space="preserve"> </w:t>
       </w:r>
       <w:r>
         <w:rPr>
@@ -7954,7 +8880,15 @@
           <w:rFonts w:ascii="Times New Roman" w:hAnsi="Times New Roman" w:cs="Times New Roman"/>
           <w:noProof/>
         </w:rPr>
-        <w:t>, which assumes the mean pore neck diameter (in cm) of drained pores at a given pressure is equal to 0.3 divided by the head pressure (cm</w:t>
+        <w:t xml:space="preserve">, which assumes the mean pore neck diameter (in cm) of drained pores at a given pressure is equal to 0.3 divided by the head </w:t>
+      </w:r>
+      <w:r>
+        <w:rPr>
+          <w:rFonts w:ascii="Times New Roman" w:hAnsi="Times New Roman" w:cs="Times New Roman"/>
+          <w:noProof/>
+        </w:rPr>
+        <w:lastRenderedPageBreak/>
+        <w:t>pressure (cm</w:t>
       </w:r>
       <w:r>
         <w:rPr>
@@ -8327,29 +9261,37 @@
           <w:rFonts w:ascii="Times New Roman" w:hAnsi="Times New Roman" w:cs="Times New Roman"/>
           <w:noProof/>
         </w:rPr>
-        <w:t xml:space="preserve">, and their interaction were </w:t>
-      </w:r>
-      <w:r>
-        <w:rPr>
-          <w:rFonts w:ascii="Times New Roman" w:hAnsi="Times New Roman" w:cs="Times New Roman"/>
-          <w:noProof/>
-        </w:rPr>
-        <w:lastRenderedPageBreak/>
-        <w:t>included as fixed effects. Percent sand was investigated as a covariate in appropriate models</w:t>
-      </w:r>
-      <w:r>
-        <w:rPr>
-          <w:rFonts w:ascii="Times New Roman" w:hAnsi="Times New Roman" w:cs="Times New Roman"/>
-          <w:noProof/>
-        </w:rPr>
-        <w:t xml:space="preserve"> because texture is the dominant driver of water retention curve parameters (de Jong et al., 1983; Saxton and Rawls, 2006)</w:t>
-      </w:r>
-      <w:r>
-        <w:rPr>
-          <w:rFonts w:ascii="Times New Roman" w:hAnsi="Times New Roman" w:cs="Times New Roman"/>
-          <w:noProof/>
-        </w:rPr>
-        <w:t xml:space="preserve">. Models without a sand covariate had random intercept effects for replicates nested within location (East, Central, West), and models that included a sand covariate </w:t>
+        <w:t>, and their interaction were included as fixed effects. Percent sand was investigated as a covariate in appropriate models</w:t>
+      </w:r>
+      <w:r>
+        <w:rPr>
+          <w:rFonts w:ascii="Times New Roman" w:hAnsi="Times New Roman" w:cs="Times New Roman"/>
+          <w:noProof/>
+        </w:rPr>
+        <w:t xml:space="preserve"> </w:t>
+      </w:r>
+      <w:r>
+        <w:rPr>
+          <w:rFonts w:ascii="Times New Roman" w:hAnsi="Times New Roman" w:cs="Times New Roman"/>
+          <w:noProof/>
+          <w:color w:val="FF0000"/>
+        </w:rPr>
+        <w:t>because texture is the dominant driver of water retention curve parameters (de Jong et al., 1983; Saxton and Rawls, 2006)</w:t>
+      </w:r>
+      <w:r>
+        <w:rPr>
+          <w:rFonts w:ascii="Times New Roman" w:hAnsi="Times New Roman" w:cs="Times New Roman"/>
+          <w:noProof/>
+          <w:color w:val="FF0000"/>
+        </w:rPr>
+        <w:t xml:space="preserve">. </w:t>
+      </w:r>
+      <w:r>
+        <w:rPr>
+          <w:rFonts w:ascii="Times New Roman" w:hAnsi="Times New Roman" w:cs="Times New Roman"/>
+          <w:noProof/>
+        </w:rPr>
+        <w:t xml:space="preserve">Models without a sand covariate had random intercept effects for replicates nested within location (East, Central, West), and models that included a sand covariate </w:t>
       </w:r>
       <w:r>
         <w:rPr>
@@ -8537,7 +9479,7 @@
           <w:noProof/>
           <w:color w:val="FF0000"/>
         </w:rPr>
-        <w:t>production</w:t>
+        <w:t>farm</w:t>
       </w:r>
       <w:r>
         <w:rPr>
@@ -8607,7 +9549,15 @@
           <w:rFonts w:ascii="Times New Roman" w:hAnsi="Times New Roman" w:cs="Times New Roman"/>
           <w:noProof/>
         </w:rPr>
-        <w:t xml:space="preserve"> a significantly higher sand component, and significantly lower clay component than the no-cover plots in the West-grain and East-grain trials (</w:t>
+        <w:t xml:space="preserve"> a </w:t>
+      </w:r>
+      <w:r>
+        <w:rPr>
+          <w:rFonts w:ascii="Times New Roman" w:hAnsi="Times New Roman" w:cs="Times New Roman"/>
+          <w:noProof/>
+        </w:rPr>
+        <w:lastRenderedPageBreak/>
+        <w:t>significantly higher sand component, and significantly lower clay component than the no-cover plots in the West-grain and East-grain trials (</w:t>
       </w:r>
       <w:r>
         <w:rPr>
@@ -8622,7 +9572,24 @@
           <w:rFonts w:ascii="Times New Roman" w:hAnsi="Times New Roman" w:cs="Times New Roman"/>
           <w:noProof/>
         </w:rPr>
-        <w:t xml:space="preserve">, </w:t>
+        <w:t>,</w:t>
+      </w:r>
+      <w:r>
+        <w:rPr>
+          <w:rFonts w:ascii="Times New Roman" w:hAnsi="Times New Roman" w:cs="Times New Roman"/>
+          <w:b/>
+          <w:noProof/>
+        </w:rPr>
+        <w:t xml:space="preserve"> </w:t>
+      </w:r>
+      <w:r>
+        <w:rPr>
+          <w:rFonts w:ascii="Times New Roman" w:hAnsi="Times New Roman" w:cs="Times New Roman"/>
+          <w:b/>
+          <w:noProof/>
+          <w:color w:val="FF0000"/>
+        </w:rPr>
+        <w:t xml:space="preserve">Supplemental </w:t>
       </w:r>
       <w:r>
         <w:rPr>
@@ -8630,6 +9597,7 @@
           <w:b/>
           <w:bCs/>
           <w:noProof/>
+          <w:color w:val="FF0000"/>
         </w:rPr>
         <w:t>Fig</w:t>
       </w:r>
@@ -8639,6 +9607,7 @@
           <w:b/>
           <w:bCs/>
           <w:noProof/>
+          <w:color w:val="FF0000"/>
         </w:rPr>
         <w:t>ure</w:t>
       </w:r>
@@ -8648,8 +9617,29 @@
           <w:b/>
           <w:bCs/>
           <w:noProof/>
-        </w:rPr>
-        <w:t xml:space="preserve"> 2</w:t>
+          <w:color w:val="FF0000"/>
+        </w:rPr>
+        <w:t xml:space="preserve"> </w:t>
+      </w:r>
+      <w:r>
+        <w:rPr>
+          <w:rFonts w:ascii="Times New Roman" w:hAnsi="Times New Roman" w:cs="Times New Roman"/>
+          <w:b/>
+          <w:bCs/>
+          <w:noProof/>
+          <w:color w:val="FF0000"/>
+        </w:rPr>
+        <w:t>S</w:t>
+      </w:r>
+      <w:r>
+        <w:rPr>
+          <w:rFonts w:ascii="Times New Roman" w:hAnsi="Times New Roman" w:cs="Times New Roman"/>
+          <w:b/>
+          <w:bCs/>
+          <w:noProof/>
+          <w:color w:val="FF0000"/>
+        </w:rPr>
+        <w:t>2</w:t>
       </w:r>
       <w:r>
         <w:rPr>
@@ -8670,8 +9660,23 @@
         <w:rPr>
           <w:rFonts w:ascii="Times New Roman" w:hAnsi="Times New Roman" w:cs="Times New Roman"/>
           <w:noProof/>
-        </w:rPr>
-        <w:t xml:space="preserve">production fields were randomly assigned a </w:t>
+          <w:color w:val="FF0000"/>
+        </w:rPr>
+        <w:t>farm</w:t>
+      </w:r>
+      <w:r>
+        <w:rPr>
+          <w:rFonts w:ascii="Times New Roman" w:hAnsi="Times New Roman" w:cs="Times New Roman"/>
+          <w:noProof/>
+        </w:rPr>
+        <w:t xml:space="preserve"> </w:t>
+      </w:r>
+      <w:r>
+        <w:rPr>
+          <w:rFonts w:ascii="Times New Roman" w:hAnsi="Times New Roman" w:cs="Times New Roman"/>
+          <w:noProof/>
+        </w:rPr>
+        <w:t xml:space="preserve">fields were randomly assigned a </w:t>
       </w:r>
       <w:r>
         <w:rPr>
@@ -8871,7 +9876,6 @@
                 <w:rFonts w:ascii="Times New Roman" w:hAnsi="Times New Roman" w:cs="Times New Roman"/>
                 <w:noProof/>
               </w:rPr>
-              <w:lastRenderedPageBreak/>
               <w:drawing>
                 <wp:inline distT="0" distB="0" distL="0" distR="0" wp14:anchorId="2667A805" wp14:editId="71A59E0E">
                   <wp:extent cx="5943600" cy="3759200"/>
@@ -8931,6 +9935,7 @@
                 <w:bCs/>
                 <w:noProof/>
               </w:rPr>
+              <w:lastRenderedPageBreak/>
               <w:t>Figure 2.</w:t>
             </w:r>
             <w:r>
@@ -9078,7 +10083,6 @@
         </w:rPr>
         <w:t xml:space="preserve">ranged from </w:t>
       </w:r>
-      <w:bookmarkStart w:id="1" w:name="_GoBack"/>
       <w:r>
         <w:rPr>
           <w:rFonts w:ascii="Times New Roman" w:hAnsi="Times New Roman" w:cs="Times New Roman"/>
@@ -9095,7 +10099,6 @@
         </w:rPr>
         <w:t>%</w:t>
       </w:r>
-      <w:bookmarkEnd w:id="1"/>
       <w:r>
         <w:rPr>
           <w:rFonts w:ascii="Times New Roman" w:hAnsi="Times New Roman" w:cs="Times New Roman"/>
@@ -9115,15 +10118,7 @@
           <w:rFonts w:ascii="Times New Roman" w:hAnsi="Times New Roman" w:cs="Times New Roman"/>
           <w:noProof/>
         </w:rPr>
-        <w:t>The organic matter models were very sensitive to inclusion of sand as a covariate. The two trials with significantly different sand components in the cover crop and winter fallow treatments had lower organic matter in the cover crop treatments without a sand-</w:t>
-      </w:r>
-      <w:r>
-        <w:rPr>
-          <w:rFonts w:ascii="Times New Roman" w:hAnsi="Times New Roman" w:cs="Times New Roman"/>
-          <w:noProof/>
-        </w:rPr>
-        <w:lastRenderedPageBreak/>
-        <w:t xml:space="preserve">correction, but higher organic matter with a sand correction. We therefore choose not to report the results from the organic matter analyses, but </w:t>
+        <w:t xml:space="preserve">The organic matter models were very sensitive to inclusion of sand as a covariate. The two trials with significantly different sand components in the cover crop and winter fallow treatments had lower organic matter in the cover crop treatments without a sand-correction, but higher organic matter with a sand correction. We therefore choose not to report the results from the organic matter analyses, but </w:t>
       </w:r>
       <w:r>
         <w:rPr>
@@ -9372,6 +10367,7 @@
           <w:rFonts w:ascii="Times New Roman" w:hAnsi="Times New Roman" w:cs="Times New Roman"/>
           <w:noProof/>
         </w:rPr>
+        <w:lastRenderedPageBreak/>
         <w:t xml:space="preserve">Due to the high amount of variability associated with soils, we assigned significance at p-values less than 0.10. </w:t>
       </w:r>
       <w:r>
@@ -9447,7 +10443,6 @@
                 <w:rFonts w:ascii="Times New Roman" w:hAnsi="Times New Roman" w:cs="Times New Roman"/>
                 <w:noProof/>
               </w:rPr>
-              <w:lastRenderedPageBreak/>
               <w:drawing>
                 <wp:inline distT="0" distB="0" distL="0" distR="0" wp14:anchorId="0C2D9190" wp14:editId="52DB8767">
                   <wp:extent cx="5743575" cy="4124765"/>
@@ -9716,7 +10711,15 @@
           <w:rFonts w:ascii="Times New Roman" w:hAnsi="Times New Roman" w:cs="Times New Roman"/>
           <w:noProof/>
         </w:rPr>
-        <w:t>d capacity was increased (after sand correction) from 33.6</w:t>
+        <w:t xml:space="preserve">d capacity was increased (after </w:t>
+      </w:r>
+      <w:r>
+        <w:rPr>
+          <w:rFonts w:ascii="Times New Roman" w:hAnsi="Times New Roman" w:cs="Times New Roman"/>
+          <w:noProof/>
+        </w:rPr>
+        <w:lastRenderedPageBreak/>
+        <w:t>sand correction) from 33.6</w:t>
       </w:r>
       <w:r>
         <w:rPr>
@@ -9829,7 +10832,6 @@
           <w:rFonts w:ascii="Times New Roman" w:hAnsi="Times New Roman" w:cs="Times New Roman"/>
           <w:noProof/>
         </w:rPr>
-        <w:lastRenderedPageBreak/>
         <w:t xml:space="preserve">that </w:t>
       </w:r>
       <w:r>
@@ -15973,23 +16975,37 @@
         <w:rPr>
           <w:rFonts w:ascii="Times New Roman" w:eastAsia="Times New Roman" w:hAnsi="Times New Roman" w:cs="Times New Roman"/>
         </w:rPr>
-        <w:t xml:space="preserve">Nichols, V., L. English, S. Carlson, S. </w:t>
-      </w:r>
-      <w:proofErr w:type="spellStart"/>
-      <w:r>
-        <w:rPr>
-          <w:rFonts w:ascii="Times New Roman" w:eastAsia="Times New Roman" w:hAnsi="Times New Roman" w:cs="Times New Roman"/>
-        </w:rPr>
-        <w:t>Gailans</w:t>
-      </w:r>
-      <w:proofErr w:type="spellEnd"/>
-      <w:r>
-        <w:rPr>
-          <w:rFonts w:ascii="Times New Roman" w:eastAsia="Times New Roman" w:hAnsi="Times New Roman" w:cs="Times New Roman"/>
-        </w:rPr>
-        <w:t xml:space="preserve">, and M. Liebman. 2020a. Effects of Long-Term Cover Cropping on Weed Seedbanks. Frontiers in Agronomy 2: 591091. </w:t>
-      </w:r>
-      <w:proofErr w:type="spellStart"/>
+        <w:t xml:space="preserve">Nichols, V., R. Martinez‐Feria, D. </w:t>
+      </w:r>
+      <w:proofErr w:type="spellStart"/>
+      <w:r>
+        <w:rPr>
+          <w:rFonts w:ascii="Times New Roman" w:eastAsia="Times New Roman" w:hAnsi="Times New Roman" w:cs="Times New Roman"/>
+        </w:rPr>
+        <w:t>Weisberger</w:t>
+      </w:r>
+      <w:proofErr w:type="spellEnd"/>
+      <w:r>
+        <w:rPr>
+          <w:rFonts w:ascii="Times New Roman" w:eastAsia="Times New Roman" w:hAnsi="Times New Roman" w:cs="Times New Roman"/>
+        </w:rPr>
+        <w:t>, S. Carlson, B. Basso, et al. 2020</w:t>
+      </w:r>
+      <w:r>
+        <w:rPr>
+          <w:rFonts w:ascii="Times New Roman" w:eastAsia="Times New Roman" w:hAnsi="Times New Roman" w:cs="Times New Roman"/>
+          <w:color w:val="FF0000"/>
+        </w:rPr>
+        <w:t>a</w:t>
+      </w:r>
+      <w:r>
+        <w:rPr>
+          <w:rFonts w:ascii="Times New Roman" w:eastAsia="Times New Roman" w:hAnsi="Times New Roman" w:cs="Times New Roman"/>
+        </w:rPr>
+        <w:t xml:space="preserve">. Cover crops and weed suppression in the U.S. Midwest: A meta‐analysis and modeling study. Agricultural &amp; Environmental Letters 5(1). </w:t>
+      </w:r>
+      <w:proofErr w:type="spellStart"/>
+      <w:proofErr w:type="gramStart"/>
       <w:r>
         <w:rPr>
           <w:rFonts w:ascii="Times New Roman" w:eastAsia="Times New Roman" w:hAnsi="Times New Roman" w:cs="Times New Roman"/>
@@ -15997,11 +17013,12 @@
         <w:t>doi</w:t>
       </w:r>
       <w:proofErr w:type="spellEnd"/>
-      <w:r>
-        <w:rPr>
-          <w:rFonts w:ascii="Times New Roman" w:eastAsia="Times New Roman" w:hAnsi="Times New Roman" w:cs="Times New Roman"/>
-        </w:rPr>
-        <w:t>: 10.3389/fagro.2020.591091.</w:t>
+      <w:proofErr w:type="gramEnd"/>
+      <w:r>
+        <w:rPr>
+          <w:rFonts w:ascii="Times New Roman" w:eastAsia="Times New Roman" w:hAnsi="Times New Roman" w:cs="Times New Roman"/>
+        </w:rPr>
+        <w:t>: 10.1002/ael2.20022.</w:t>
       </w:r>
     </w:p>
     <w:p>
@@ -16009,32 +17026,52 @@
         <w:autoSpaceDE w:val="0"/>
         <w:autoSpaceDN w:val="0"/>
         <w:ind w:hanging="480"/>
-        <w:divId w:val="2036497360"/>
-        <w:rPr>
-          <w:rFonts w:ascii="Times New Roman" w:eastAsia="Times New Roman" w:hAnsi="Times New Roman" w:cs="Times New Roman"/>
-        </w:rPr>
-      </w:pPr>
-      <w:r>
-        <w:rPr>
-          <w:rFonts w:ascii="Times New Roman" w:eastAsia="Times New Roman" w:hAnsi="Times New Roman" w:cs="Times New Roman"/>
-        </w:rPr>
-        <w:t xml:space="preserve">Nichols, V., R. Martinez‐Feria, D. </w:t>
-      </w:r>
-      <w:proofErr w:type="spellStart"/>
-      <w:r>
-        <w:rPr>
-          <w:rFonts w:ascii="Times New Roman" w:eastAsia="Times New Roman" w:hAnsi="Times New Roman" w:cs="Times New Roman"/>
-        </w:rPr>
-        <w:t>Weisberger</w:t>
-      </w:r>
-      <w:proofErr w:type="spellEnd"/>
-      <w:r>
-        <w:rPr>
-          <w:rFonts w:ascii="Times New Roman" w:eastAsia="Times New Roman" w:hAnsi="Times New Roman" w:cs="Times New Roman"/>
-        </w:rPr>
-        <w:t xml:space="preserve">, S. Carlson, B. Basso, et al. 2020b. Cover crops and weed suppression in the U.S. Midwest: A meta‐analysis and modeling study. Agricultural &amp; Environmental Letters 5(1). </w:t>
-      </w:r>
-      <w:proofErr w:type="spellStart"/>
+        <w:divId w:val="1344086528"/>
+        <w:rPr>
+          <w:rFonts w:ascii="Times New Roman" w:eastAsia="Times New Roman" w:hAnsi="Times New Roman" w:cs="Times New Roman"/>
+        </w:rPr>
+      </w:pPr>
+      <w:r>
+        <w:rPr>
+          <w:rFonts w:ascii="Times New Roman" w:eastAsia="Times New Roman" w:hAnsi="Times New Roman" w:cs="Times New Roman"/>
+        </w:rPr>
+        <w:t>Nichols, V., L. English, S. Carlson, S.</w:t>
+      </w:r>
+      <w:r>
+        <w:rPr>
+          <w:rFonts w:ascii="Times New Roman" w:eastAsia="Times New Roman" w:hAnsi="Times New Roman" w:cs="Times New Roman"/>
+        </w:rPr>
+        <w:t xml:space="preserve"> </w:t>
+      </w:r>
+      <w:proofErr w:type="spellStart"/>
+      <w:r>
+        <w:rPr>
+          <w:rFonts w:ascii="Times New Roman" w:eastAsia="Times New Roman" w:hAnsi="Times New Roman" w:cs="Times New Roman"/>
+        </w:rPr>
+        <w:t>Gailans</w:t>
+      </w:r>
+      <w:proofErr w:type="spellEnd"/>
+      <w:r>
+        <w:rPr>
+          <w:rFonts w:ascii="Times New Roman" w:eastAsia="Times New Roman" w:hAnsi="Times New Roman" w:cs="Times New Roman"/>
+        </w:rPr>
+        <w:t>, and M. Liebman. 2020</w:t>
+      </w:r>
+      <w:r>
+        <w:rPr>
+          <w:rFonts w:ascii="Times New Roman" w:eastAsia="Times New Roman" w:hAnsi="Times New Roman" w:cs="Times New Roman"/>
+          <w:color w:val="FF0000"/>
+        </w:rPr>
+        <w:t>b</w:t>
+      </w:r>
+      <w:r>
+        <w:rPr>
+          <w:rFonts w:ascii="Times New Roman" w:eastAsia="Times New Roman" w:hAnsi="Times New Roman" w:cs="Times New Roman"/>
+        </w:rPr>
+        <w:t xml:space="preserve">. Effects of Long-Term Cover Cropping on Weed Seedbanks. Frontiers in Agronomy 2: 591091. </w:t>
+      </w:r>
+      <w:proofErr w:type="spellStart"/>
+      <w:proofErr w:type="gramStart"/>
       <w:r>
         <w:rPr>
           <w:rFonts w:ascii="Times New Roman" w:eastAsia="Times New Roman" w:hAnsi="Times New Roman" w:cs="Times New Roman"/>
@@ -16042,11 +17079,79 @@
         <w:t>doi</w:t>
       </w:r>
       <w:proofErr w:type="spellEnd"/>
-      <w:r>
-        <w:rPr>
-          <w:rFonts w:ascii="Times New Roman" w:eastAsia="Times New Roman" w:hAnsi="Times New Roman" w:cs="Times New Roman"/>
-        </w:rPr>
-        <w:t>: 10.1002/ael2.20022.</w:t>
+      <w:proofErr w:type="gramEnd"/>
+      <w:r>
+        <w:rPr>
+          <w:rFonts w:ascii="Times New Roman" w:eastAsia="Times New Roman" w:hAnsi="Times New Roman" w:cs="Times New Roman"/>
+        </w:rPr>
+        <w:t>: 10.3389/fagro.2020.591091.</w:t>
+      </w:r>
+    </w:p>
+    <w:p>
+      <w:pPr>
+        <w:autoSpaceDE w:val="0"/>
+        <w:autoSpaceDN w:val="0"/>
+        <w:ind w:hanging="480"/>
+        <w:divId w:val="1344086528"/>
+        <w:rPr>
+          <w:rFonts w:ascii="Times New Roman" w:eastAsia="Times New Roman" w:hAnsi="Times New Roman" w:cs="Times New Roman"/>
+          <w:color w:val="FF0000"/>
+        </w:rPr>
+      </w:pPr>
+      <w:r>
+        <w:rPr>
+          <w:rFonts w:ascii="Times New Roman" w:eastAsia="Times New Roman" w:hAnsi="Times New Roman" w:cs="Times New Roman"/>
+          <w:color w:val="FF0000"/>
+        </w:rPr>
+        <w:t xml:space="preserve">Nichols, V., English, L. E., and </w:t>
+      </w:r>
+      <w:proofErr w:type="spellStart"/>
+      <w:r>
+        <w:rPr>
+          <w:rFonts w:ascii="Times New Roman" w:eastAsia="Times New Roman" w:hAnsi="Times New Roman" w:cs="Times New Roman"/>
+          <w:color w:val="FF0000"/>
+        </w:rPr>
+        <w:t>Liebman</w:t>
+      </w:r>
+      <w:proofErr w:type="spellEnd"/>
+      <w:r>
+        <w:rPr>
+          <w:rFonts w:ascii="Times New Roman" w:eastAsia="Times New Roman" w:hAnsi="Times New Roman" w:cs="Times New Roman"/>
+          <w:color w:val="FF0000"/>
+        </w:rPr>
+        <w:t>, M. (2020</w:t>
+      </w:r>
+      <w:r>
+        <w:rPr>
+          <w:rFonts w:ascii="Times New Roman" w:eastAsia="Times New Roman" w:hAnsi="Times New Roman" w:cs="Times New Roman"/>
+          <w:color w:val="FF0000"/>
+        </w:rPr>
+        <w:t>c</w:t>
+      </w:r>
+      <w:r>
+        <w:rPr>
+          <w:rFonts w:ascii="Times New Roman" w:eastAsia="Times New Roman" w:hAnsi="Times New Roman" w:cs="Times New Roman"/>
+          <w:color w:val="FF0000"/>
+        </w:rPr>
+        <w:t xml:space="preserve">). Long Term Cover Cropping Effects on Weed Seedbanks [Dataset]. Iowa State University. </w:t>
+      </w:r>
+      <w:proofErr w:type="spellStart"/>
+      <w:proofErr w:type="gramStart"/>
+      <w:r>
+        <w:rPr>
+          <w:rFonts w:ascii="Times New Roman" w:eastAsia="Times New Roman" w:hAnsi="Times New Roman" w:cs="Times New Roman"/>
+          <w:color w:val="FF0000"/>
+        </w:rPr>
+        <w:t>doi</w:t>
+      </w:r>
+      <w:proofErr w:type="spellEnd"/>
+      <w:proofErr w:type="gramEnd"/>
+      <w:r>
+        <w:rPr>
+          <w:rFonts w:ascii="Times New Roman" w:eastAsia="Times New Roman" w:hAnsi="Times New Roman" w:cs="Times New Roman"/>
+          <w:color w:val="FF0000"/>
+        </w:rPr>
+        <w:t>: 10.25380/iastate.12762011.v1</w:t>
       </w:r>
     </w:p>
     <w:p>
@@ -16495,6 +17600,7 @@
         <w:rPr>
           <w:rFonts w:ascii="Times New Roman" w:eastAsia="Times New Roman" w:hAnsi="Times New Roman" w:cs="Times New Roman"/>
         </w:rPr>
+        <w:lastRenderedPageBreak/>
         <w:t>Unger, P.W., and M.F. Vigil. 1998. Cover crop effects on soil water relationships. Journal of Soil and Water Conservation 53(3): 200–207.</w:t>
       </w:r>
     </w:p>
@@ -16513,7 +17619,6 @@
         <w:rPr>
           <w:rFonts w:ascii="Times New Roman" w:eastAsia="Times New Roman" w:hAnsi="Times New Roman" w:cs="Times New Roman"/>
         </w:rPr>
-        <w:lastRenderedPageBreak/>
         <w:t>Villamil</w:t>
       </w:r>
       <w:proofErr w:type="spellEnd"/>
@@ -17966,6 +19071,7 @@
   <w:style w:type="character" w:default="1" w:styleId="DefaultParagraphFont">
     <w:name w:val="Default Paragraph Font"/>
     <w:uiPriority w:val="1"/>
+    <w:semiHidden/>
     <w:unhideWhenUsed/>
   </w:style>
   <w:style w:type="table" w:default="1" w:styleId="TableNormal">
@@ -18966,7 +20072,7 @@
 </file>
 
 <file path=customXml/itemProps1.xml><?xml version="1.0" encoding="utf-8"?>
-<ds:datastoreItem xmlns:ds="http://schemas.openxmlformats.org/officeDocument/2006/customXml" ds:itemID="{E6C3D7B6-52BB-427B-88C0-6BD935FFEDBD}">
+<ds:datastoreItem xmlns:ds="http://schemas.openxmlformats.org/officeDocument/2006/customXml" ds:itemID="{D2F09DCC-1D5F-4F01-A749-66381A33308B}">
   <ds:schemaRefs>
     <ds:schemaRef ds:uri="http://schemas.openxmlformats.org/officeDocument/2006/bibliography"/>
   </ds:schemaRefs>

</xml_diff>